<commit_message>
new use case diagram
</commit_message>
<xml_diff>
--- a/edu.uqu.ms.requirment/docs/InstaShopBatoolandFatimah.docx
+++ b/edu.uqu.ms.requirment/docs/InstaShopBatoolandFatimah.docx
@@ -494,7 +494,21 @@
               <w:rPr>
                 <w:rFonts w:asciiTheme="majorBidi" w:hAnsiTheme="majorBidi" w:cstheme="majorBidi"/>
               </w:rPr>
-              <w:t>4/10/2016</w:t>
+              <w:t>4/</w:t>
+            </w:r>
+            <w:r>
+              <w:rPr>
+                <w:rFonts w:asciiTheme="majorBidi" w:hAnsiTheme="majorBidi" w:cstheme="majorBidi"/>
+              </w:rPr>
+              <w:t>4</w:t>
+            </w:r>
+            <w:bookmarkStart w:id="0" w:name="_GoBack"/>
+            <w:bookmarkEnd w:id="0"/>
+            <w:r>
+              <w:rPr>
+                <w:rFonts w:asciiTheme="majorBidi" w:hAnsiTheme="majorBidi" w:cstheme="majorBidi"/>
+              </w:rPr>
+              <w:t>/2016</w:t>
             </w:r>
           </w:p>
         </w:tc>
@@ -587,6 +601,30 @@
                 <w:rFonts w:asciiTheme="majorBidi" w:hAnsiTheme="majorBidi" w:cstheme="majorBidi"/>
               </w:rPr>
             </w:pPr>
+            <w:r>
+              <w:rPr>
+                <w:rFonts w:asciiTheme="majorBidi" w:hAnsiTheme="majorBidi" w:cstheme="majorBidi"/>
+              </w:rPr>
+              <w:t>10</w:t>
+            </w:r>
+            <w:r>
+              <w:rPr>
+                <w:rFonts w:asciiTheme="majorBidi" w:hAnsiTheme="majorBidi" w:cstheme="majorBidi"/>
+              </w:rPr>
+              <w:t>/</w:t>
+            </w:r>
+            <w:r>
+              <w:rPr>
+                <w:rFonts w:asciiTheme="majorBidi" w:hAnsiTheme="majorBidi" w:cstheme="majorBidi"/>
+              </w:rPr>
+              <w:t>4</w:t>
+            </w:r>
+            <w:r>
+              <w:rPr>
+                <w:rFonts w:asciiTheme="majorBidi" w:hAnsiTheme="majorBidi" w:cstheme="majorBidi"/>
+              </w:rPr>
+              <w:t>/2016</w:t>
+            </w:r>
           </w:p>
         </w:tc>
       </w:tr>
@@ -681,6 +719,12 @@
                 <w:rFonts w:asciiTheme="majorBidi" w:hAnsiTheme="majorBidi" w:cstheme="majorBidi"/>
               </w:rPr>
             </w:pPr>
+            <w:r>
+              <w:rPr>
+                <w:rFonts w:asciiTheme="majorBidi" w:hAnsiTheme="majorBidi" w:cstheme="majorBidi"/>
+              </w:rPr>
+              <w:t>4/5/2016</w:t>
+            </w:r>
           </w:p>
         </w:tc>
       </w:tr>
@@ -2933,7 +2977,7 @@
           <w:color w:val="003300"/>
         </w:rPr>
       </w:pPr>
-      <w:bookmarkStart w:id="0" w:name="_Toc450077422"/>
+      <w:bookmarkStart w:id="1" w:name="_Toc450077422"/>
       <w:r>
         <w:rPr>
           <w:rFonts w:asciiTheme="majorBidi" w:hAnsiTheme="majorBidi" w:cstheme="majorBidi"/>
@@ -2941,17 +2985,17 @@
         </w:rPr>
         <w:t>Description</w:t>
       </w:r>
-      <w:bookmarkEnd w:id="0"/>
+      <w:bookmarkEnd w:id="1"/>
     </w:p>
     <w:p>
       <w:pPr>
         <w:pStyle w:val="Heading2"/>
       </w:pPr>
-      <w:bookmarkStart w:id="1" w:name="_Toc450077423"/>
+      <w:bookmarkStart w:id="2" w:name="_Toc450077423"/>
       <w:r>
         <w:t>Business perspective</w:t>
       </w:r>
-      <w:bookmarkEnd w:id="1"/>
+      <w:bookmarkEnd w:id="2"/>
     </w:p>
     <w:p>
       <w:pPr>
@@ -4150,11 +4194,11 @@
       <w:pPr>
         <w:pStyle w:val="Heading2"/>
       </w:pPr>
-      <w:bookmarkStart w:id="2" w:name="_Toc450077424"/>
+      <w:bookmarkStart w:id="3" w:name="_Toc450077424"/>
       <w:r>
         <w:t>Business Product/Service functions</w:t>
       </w:r>
-      <w:bookmarkEnd w:id="2"/>
+      <w:bookmarkEnd w:id="3"/>
     </w:p>
     <w:p>
       <w:pPr>
@@ -4461,11 +4505,11 @@
       <w:pPr>
         <w:pStyle w:val="Heading2"/>
       </w:pPr>
-      <w:bookmarkStart w:id="3" w:name="_Toc450077425"/>
+      <w:bookmarkStart w:id="4" w:name="_Toc450077425"/>
       <w:r>
         <w:t>User classes and characteristics</w:t>
       </w:r>
-      <w:bookmarkEnd w:id="3"/>
+      <w:bookmarkEnd w:id="4"/>
     </w:p>
     <w:p>
       <w:pPr>
@@ -4756,6 +4800,75 @@
           <w:szCs w:val="24"/>
         </w:rPr>
         <w:t xml:space="preserve"> also.  </w:t>
+      </w:r>
+    </w:p>
+    <w:p>
+      <w:pPr>
+        <w:spacing w:line="360" w:lineRule="auto"/>
+        <w:jc w:val="both"/>
+        <w:rPr>
+          <w:rFonts w:asciiTheme="majorBidi" w:hAnsiTheme="majorBidi" w:cstheme="majorBidi"/>
+          <w:color w:val="000000" w:themeColor="text1"/>
+          <w:sz w:val="24"/>
+          <w:szCs w:val="24"/>
+        </w:rPr>
+      </w:pPr>
+      <w:r>
+        <w:rPr>
+          <w:rFonts w:asciiTheme="majorBidi" w:hAnsiTheme="majorBidi" w:cstheme="majorBidi"/>
+          <w:noProof/>
+          <w:color w:val="000000" w:themeColor="text1"/>
+          <w:sz w:val="24"/>
+          <w:szCs w:val="24"/>
+        </w:rPr>
+        <w:drawing>
+          <wp:inline distT="0" distB="0" distL="0" distR="0">
+            <wp:extent cx="5476875" cy="4705350"/>
+            <wp:effectExtent l="0" t="0" r="0" b="0"/>
+            <wp:docPr id="1" name="Picture 1"/>
+            <wp:cNvGraphicFramePr>
+              <a:graphicFrameLocks xmlns:a="http://schemas.openxmlformats.org/drawingml/2006/main" noChangeAspect="1"/>
+            </wp:cNvGraphicFramePr>
+            <a:graphic xmlns:a="http://schemas.openxmlformats.org/drawingml/2006/main">
+              <a:graphicData uri="http://schemas.openxmlformats.org/drawingml/2006/picture">
+                <pic:pic xmlns:pic="http://schemas.openxmlformats.org/drawingml/2006/picture">
+                  <pic:nvPicPr>
+                    <pic:cNvPr id="0" name="Picture 2"/>
+                    <pic:cNvPicPr>
+                      <a:picLocks noChangeAspect="1" noChangeArrowheads="1"/>
+                    </pic:cNvPicPr>
+                  </pic:nvPicPr>
+                  <pic:blipFill>
+                    <a:blip r:embed="rId8">
+                      <a:extLst>
+                        <a:ext uri="{28A0092B-C50C-407E-A947-70E740481C1C}">
+                          <a14:useLocalDpi xmlns:a14="http://schemas.microsoft.com/office/drawing/2010/main" val="0"/>
+                        </a:ext>
+                      </a:extLst>
+                    </a:blip>
+                    <a:srcRect/>
+                    <a:stretch>
+                      <a:fillRect/>
+                    </a:stretch>
+                  </pic:blipFill>
+                  <pic:spPr bwMode="auto">
+                    <a:xfrm>
+                      <a:off x="0" y="0"/>
+                      <a:ext cx="5476875" cy="4705350"/>
+                    </a:xfrm>
+                    <a:prstGeom prst="rect">
+                      <a:avLst/>
+                    </a:prstGeom>
+                    <a:noFill/>
+                    <a:ln>
+                      <a:noFill/>
+                    </a:ln>
+                  </pic:spPr>
+                </pic:pic>
+              </a:graphicData>
+            </a:graphic>
+          </wp:inline>
+        </w:drawing>
       </w:r>
     </w:p>
     <w:p>
@@ -4764,8 +4877,6 @@
         <w:spacing w:line="360" w:lineRule="auto"/>
         <w:jc w:val="both"/>
       </w:pPr>
-      <w:bookmarkStart w:id="4" w:name="_GoBack"/>
-      <w:bookmarkEnd w:id="4"/>
     </w:p>
     <w:p/>
     <w:p>
@@ -4781,6 +4892,7 @@
         <w:rPr>
           <w:rFonts w:asciiTheme="majorBidi" w:hAnsiTheme="majorBidi" w:cstheme="majorBidi"/>
         </w:rPr>
+        <w:lastRenderedPageBreak/>
         <w:t>System F</w:t>
       </w:r>
       <w:r>
@@ -4820,7 +4932,7 @@
                     </pic:cNvPicPr>
                   </pic:nvPicPr>
                   <pic:blipFill>
-                    <a:blip r:embed="rId8" cstate="print">
+                    <a:blip r:embed="rId9" cstate="print">
                       <a:extLst>
                         <a:ext uri="{28A0092B-C50C-407E-A947-70E740481C1C}">
                           <a14:useLocalDpi xmlns:a14="http://schemas.microsoft.com/office/drawing/2010/main" val="0"/>
@@ -4931,7 +5043,6 @@
           <w:sz w:val="24"/>
           <w:szCs w:val="24"/>
         </w:rPr>
-        <w:lastRenderedPageBreak/>
         <w:t>• Identifier: REQ_</w:t>
       </w:r>
       <w:r>
@@ -5063,29 +5174,7 @@
           <w:sz w:val="24"/>
           <w:szCs w:val="24"/>
         </w:rPr>
-        <w:t>2.1.</w:t>
-      </w:r>
-      <w:r>
-        <w:rPr>
-          <w:rFonts w:asciiTheme="majorBidi" w:hAnsiTheme="majorBidi" w:cstheme="majorBidi"/>
-          <w:b/>
-          <w:bCs/>
-          <w:webHidden/>
-          <w:sz w:val="24"/>
-          <w:szCs w:val="24"/>
-        </w:rPr>
-        <w:t>2</w:t>
-      </w:r>
-      <w:r>
-        <w:rPr>
-          <w:rFonts w:asciiTheme="majorBidi" w:hAnsiTheme="majorBidi" w:cstheme="majorBidi"/>
-          <w:b/>
-          <w:bCs/>
-          <w:webHidden/>
-          <w:sz w:val="24"/>
-          <w:szCs w:val="24"/>
-        </w:rPr>
-        <w:t xml:space="preserve"> </w:t>
+        <w:t xml:space="preserve">2.1.2 </w:t>
       </w:r>
       <w:r>
         <w:rPr>
@@ -5167,6 +5256,7 @@
           <w:sz w:val="24"/>
           <w:szCs w:val="24"/>
         </w:rPr>
+        <w:lastRenderedPageBreak/>
         <w:t>Description and priority (very high)</w:t>
       </w:r>
     </w:p>
@@ -5794,7 +5884,6 @@
           <w:sz w:val="24"/>
           <w:szCs w:val="24"/>
         </w:rPr>
-        <w:lastRenderedPageBreak/>
         <w:t xml:space="preserve">Any </w:t>
       </w:r>
       <w:r>
@@ -6007,6 +6096,7 @@
           <w:sz w:val="24"/>
           <w:szCs w:val="24"/>
         </w:rPr>
+        <w:lastRenderedPageBreak/>
         <w:t>• Identifier: REQ_</w:t>
       </w:r>
       <w:r>
@@ -6869,7 +6959,6 @@
           <w:sz w:val="24"/>
           <w:szCs w:val="24"/>
         </w:rPr>
-        <w:lastRenderedPageBreak/>
         <w:t>• Identifier: REQ_</w:t>
       </w:r>
       <w:r>
@@ -7081,6 +7170,7 @@
           <w:sz w:val="24"/>
           <w:szCs w:val="24"/>
         </w:rPr>
+        <w:lastRenderedPageBreak/>
         <w:t xml:space="preserve">Action/Result </w:t>
       </w:r>
     </w:p>
@@ -7123,7 +7213,7 @@
                     </pic:cNvPicPr>
                   </pic:nvPicPr>
                   <pic:blipFill>
-                    <a:blip r:embed="rId9">
+                    <a:blip r:embed="rId10">
                       <a:extLst>
                         <a:ext uri="{28A0092B-C50C-407E-A947-70E740481C1C}">
                           <a14:useLocalDpi xmlns:a14="http://schemas.microsoft.com/office/drawing/2010/main" val="0"/>
@@ -7276,7 +7366,7 @@
                     </pic:cNvPicPr>
                   </pic:nvPicPr>
                   <pic:blipFill>
-                    <a:blip r:embed="rId10">
+                    <a:blip r:embed="rId11">
                       <a:extLst>
                         <a:ext uri="{28A0092B-C50C-407E-A947-70E740481C1C}">
                           <a14:useLocalDpi xmlns:a14="http://schemas.microsoft.com/office/drawing/2010/main" val="0"/>
@@ -7364,25 +7454,7 @@
           <w:sz w:val="22"/>
           <w:szCs w:val="22"/>
         </w:rPr>
-        <w:t xml:space="preserve">; the trader will receive the order details. In case the trader accepts the order, the order will be confirming and the payment details will be send to the shopper. In case </w:t>
-      </w:r>
-      <w:r>
-        <w:rPr>
-          <w:rFonts w:asciiTheme="majorBidi" w:hAnsiTheme="majorBidi" w:cstheme="majorBidi"/>
-          <w:webHidden/>
-          <w:sz w:val="22"/>
-          <w:szCs w:val="22"/>
-        </w:rPr>
-        <w:t>the trader</w:t>
-      </w:r>
-      <w:r>
-        <w:rPr>
-          <w:rFonts w:asciiTheme="majorBidi" w:hAnsiTheme="majorBidi" w:cstheme="majorBidi"/>
-          <w:webHidden/>
-          <w:sz w:val="22"/>
-          <w:szCs w:val="22"/>
-        </w:rPr>
-        <w:t xml:space="preserve"> rejects the order, the order will be cancel and the shopper will receive the order cancelation</w:t>
+        <w:t>; the trader will receive the order details. In case the trader accepts the order, the order will be confirming and the payment details will be send to the shopper. In case the trader rejects the order, the order will be cancel and the shopper will receive the order cancelation</w:t>
       </w:r>
       <w:r>
         <w:rPr>
@@ -7439,7 +7511,7 @@
                     </pic:cNvPicPr>
                   </pic:nvPicPr>
                   <pic:blipFill>
-                    <a:blip r:embed="rId11">
+                    <a:blip r:embed="rId12">
                       <a:extLst>
                         <a:ext uri="{28A0092B-C50C-407E-A947-70E740481C1C}">
                           <a14:useLocalDpi xmlns:a14="http://schemas.microsoft.com/office/drawing/2010/main" val="0"/>
@@ -7509,15 +7581,7 @@
           <w:sz w:val="24"/>
           <w:szCs w:val="24"/>
         </w:rPr>
-        <w:t>shoppers can rate the displayed product</w:t>
-      </w:r>
-      <w:r>
-        <w:rPr>
-          <w:rFonts w:asciiTheme="majorBidi" w:hAnsiTheme="majorBidi" w:cstheme="majorBidi"/>
-          <w:sz w:val="24"/>
-          <w:szCs w:val="24"/>
-        </w:rPr>
-        <w:t xml:space="preserve"> which </w:t>
+        <w:t xml:space="preserve">shoppers can rate the displayed product which </w:t>
       </w:r>
       <w:r>
         <w:rPr>
@@ -7533,23 +7597,7 @@
           <w:sz w:val="24"/>
           <w:szCs w:val="24"/>
         </w:rPr>
-        <w:t xml:space="preserve"> of these measures </w:t>
-      </w:r>
-      <w:r>
-        <w:rPr>
-          <w:rFonts w:asciiTheme="majorBidi" w:hAnsiTheme="majorBidi" w:cstheme="majorBidi"/>
-          <w:sz w:val="24"/>
-          <w:szCs w:val="24"/>
-        </w:rPr>
-        <w:t>(Satisfied, unsatisfied, normal)</w:t>
-      </w:r>
-      <w:r>
-        <w:rPr>
-          <w:rFonts w:asciiTheme="majorBidi" w:hAnsiTheme="majorBidi" w:cstheme="majorBidi"/>
-          <w:sz w:val="24"/>
-          <w:szCs w:val="24"/>
-        </w:rPr>
-        <w:t xml:space="preserve">, then shopper can post comment about his/her opinion of product. </w:t>
+        <w:t xml:space="preserve"> of these measures (Satisfied, unsatisfied, normal), then shopper can post comment about his/her opinion of product. </w:t>
       </w:r>
     </w:p>
     <w:p>
@@ -8046,7 +8094,7 @@
                     </pic:cNvPicPr>
                   </pic:nvPicPr>
                   <pic:blipFill>
-                    <a:blip r:embed="rId12">
+                    <a:blip r:embed="rId13">
                       <a:extLst>
                         <a:ext uri="{28A0092B-C50C-407E-A947-70E740481C1C}">
                           <a14:useLocalDpi xmlns:a14="http://schemas.microsoft.com/office/drawing/2010/main" val="0"/>
@@ -10535,10 +10583,10 @@
                   <v:path o:extrusionok="f" gradientshapeok="t" o:connecttype="rect"/>
                   <o:lock v:ext="edit" aspectratio="t"/>
                 </v:shapetype>
-                <v:shape id="_x0000_i1036" type="#_x0000_t75" style="width:87.75pt;height:26.25pt" o:ole="">
-                  <v:imagedata r:id="rId13" o:title=""/>
+                <v:shape id="_x0000_i1025" type="#_x0000_t75" style="width:87.75pt;height:26.25pt" o:ole="">
+                  <v:imagedata r:id="rId14" o:title=""/>
                 </v:shape>
-                <o:OLEObject Type="Embed" ProgID="PBrush" ShapeID="_x0000_i1036" DrawAspect="Content" ObjectID="_1523819384" r:id="rId14"/>
+                <o:OLEObject Type="Embed" ProgID="PBrush" ShapeID="_x0000_i1025" DrawAspect="Content" ObjectID="_1523826915" r:id="rId15"/>
               </w:object>
             </w:r>
           </w:p>
@@ -13335,7 +13383,7 @@
                 <w:color w:val="000000" w:themeColor="text1"/>
                 <w:szCs w:val="22"/>
               </w:rPr>
-              <w:t xml:space="preserve">a fault is </w:t>
+              <w:t>a fault is happening in the application, it must be robust and dose not damage the entire application and can continue even if the faults didn’t correct yet.</w:t>
             </w:r>
             <w:r>
               <w:rPr>
@@ -13344,61 +13392,7 @@
                 <w:color w:val="000000" w:themeColor="text1"/>
                 <w:szCs w:val="22"/>
               </w:rPr>
-              <w:t>happening</w:t>
-            </w:r>
-            <w:r>
-              <w:rPr>
-                <w:rFonts w:ascii="Times New Roman" w:eastAsia="Cambria" w:hAnsi="Times New Roman"/>
-                <w:i w:val="0"/>
-                <w:color w:val="000000" w:themeColor="text1"/>
-                <w:szCs w:val="22"/>
-              </w:rPr>
-              <w:t xml:space="preserve"> in the application, it must be robust and dose not damage the entire application and can continue even if the faults didn’t </w:t>
-            </w:r>
-            <w:r>
-              <w:rPr>
-                <w:rFonts w:ascii="Times New Roman" w:eastAsia="Cambria" w:hAnsi="Times New Roman"/>
-                <w:i w:val="0"/>
-                <w:color w:val="000000" w:themeColor="text1"/>
-                <w:szCs w:val="22"/>
-              </w:rPr>
-              <w:t>correct</w:t>
-            </w:r>
-            <w:r>
-              <w:rPr>
-                <w:rFonts w:ascii="Times New Roman" w:eastAsia="Cambria" w:hAnsi="Times New Roman"/>
-                <w:i w:val="0"/>
-                <w:color w:val="000000" w:themeColor="text1"/>
-                <w:szCs w:val="22"/>
-              </w:rPr>
-              <w:t xml:space="preserve"> yet.</w:t>
-            </w:r>
-            <w:r>
-              <w:rPr>
-                <w:rFonts w:ascii="Times New Roman" w:eastAsia="Cambria" w:hAnsi="Times New Roman"/>
-                <w:i w:val="0"/>
-                <w:color w:val="000000" w:themeColor="text1"/>
-                <w:szCs w:val="22"/>
-              </w:rPr>
-              <w:t xml:space="preserve"> Also from the data replication aspect, the database should be backed up weekly in </w:t>
-            </w:r>
-            <w:r>
-              <w:rPr>
-                <w:rFonts w:ascii="Times New Roman" w:eastAsia="Cambria" w:hAnsi="Times New Roman"/>
-                <w:i w:val="0"/>
-                <w:color w:val="000000" w:themeColor="text1"/>
-                <w:szCs w:val="22"/>
-              </w:rPr>
-              <w:t>a separated server, so if a failure</w:t>
-            </w:r>
-            <w:r>
-              <w:rPr>
-                <w:rFonts w:ascii="Times New Roman" w:eastAsia="Cambria" w:hAnsi="Times New Roman"/>
-                <w:i w:val="0"/>
-                <w:color w:val="000000" w:themeColor="text1"/>
-                <w:szCs w:val="22"/>
-              </w:rPr>
-              <w:t xml:space="preserve"> happens we can retrieve the data. </w:t>
+              <w:t xml:space="preserve"> Also from the data replication aspect, the database should be backed up weekly in a separated server, so if a failure happens we can retrieve the data. </w:t>
             </w:r>
           </w:p>
         </w:tc>
@@ -13481,25 +13475,7 @@
                 <w:color w:val="000000" w:themeColor="text1"/>
                 <w:szCs w:val="22"/>
               </w:rPr>
-              <w:t xml:space="preserve">The application has competitor apps, it must support an attractive interface and services to users to gaining them. Also it must be easy to use, so </w:t>
-            </w:r>
-            <w:r>
-              <w:rPr>
-                <w:rFonts w:ascii="Times New Roman" w:eastAsia="Cambria" w:hAnsi="Times New Roman"/>
-                <w:i w:val="0"/>
-                <w:color w:val="000000" w:themeColor="text1"/>
-                <w:szCs w:val="22"/>
-              </w:rPr>
-              <w:t>everyone</w:t>
-            </w:r>
-            <w:r>
-              <w:rPr>
-                <w:rFonts w:ascii="Times New Roman" w:eastAsia="Cambria" w:hAnsi="Times New Roman"/>
-                <w:i w:val="0"/>
-                <w:color w:val="000000" w:themeColor="text1"/>
-                <w:szCs w:val="22"/>
-              </w:rPr>
-              <w:t xml:space="preserve"> can use it and it must be just for professional users or for say computer experts.</w:t>
+              <w:t>The application has competitor apps, it must support an attractive interface and services to users to gaining them. Also it must be easy to use, so everyone can use it and it must be just for professional users or for say computer experts.</w:t>
             </w:r>
           </w:p>
           <w:p>
@@ -13838,9 +13814,9 @@
       </w:pPr>
     </w:p>
     <w:sectPr>
-      <w:headerReference w:type="default" r:id="rId15"/>
-      <w:footerReference w:type="even" r:id="rId16"/>
-      <w:footerReference w:type="default" r:id="rId17"/>
+      <w:headerReference w:type="default" r:id="rId16"/>
+      <w:footerReference w:type="even" r:id="rId17"/>
+      <w:footerReference w:type="default" r:id="rId18"/>
       <w:pgSz w:w="12240" w:h="15840"/>
       <w:pgMar w:top="1440" w:right="1800" w:bottom="1440" w:left="1800" w:header="720" w:footer="720" w:gutter="0"/>
       <w:pgBorders w:offsetFrom="page">
@@ -13945,7 +13921,7 @@
         <w:rStyle w:val="PageNumber"/>
         <w:noProof/>
       </w:rPr>
-      <w:t>6</w:t>
+      <w:t>2</w:t>
     </w:r>
     <w:r>
       <w:rPr>
@@ -19373,7 +19349,7 @@
 </file>
 
 <file path=customXml/itemProps1.xml><?xml version="1.0" encoding="utf-8"?>
-<ds:datastoreItem xmlns:ds="http://schemas.openxmlformats.org/officeDocument/2006/customXml" ds:itemID="{8EF90124-044E-4E5D-A57C-9168656E8658}">
+<ds:datastoreItem xmlns:ds="http://schemas.openxmlformats.org/officeDocument/2006/customXml" ds:itemID="{A9A67461-87C3-45BE-86A4-39497898A361}">
   <ds:schemaRefs>
     <ds:schemaRef ds:uri="http://schemas.openxmlformats.org/officeDocument/2006/bibliography"/>
   </ds:schemaRefs>

</xml_diff>

<commit_message>
Adding Hello word and changing subject color
</commit_message>
<xml_diff>
--- a/edu.uqu.ms.requirment/docs/InstaShopBatoolandFatimah.docx
+++ b/edu.uqu.ms.requirment/docs/InstaShopBatoolandFatimah.docx
@@ -1,6 +1,6 @@
 
 <file path=word/document.xml><?xml version="1.0" encoding="utf-8"?>
-<w:document xmlns:wpc="http://schemas.microsoft.com/office/word/2010/wordprocessingCanvas" xmlns:cx="http://schemas.microsoft.com/office/drawing/2014/chartex" xmlns:cx1="http://schemas.microsoft.com/office/drawing/2015/9/8/chartex" xmlns:mc="http://schemas.openxmlformats.org/markup-compatibility/2006" xmlns:o="urn:schemas-microsoft-com:office:office" xmlns:r="http://schemas.openxmlformats.org/officeDocument/2006/relationships" xmlns:m="http://schemas.openxmlformats.org/officeDocument/2006/math" xmlns:v="urn:schemas-microsoft-com:vml" xmlns:wp14="http://schemas.microsoft.com/office/word/2010/wordprocessingDrawing" xmlns:wp="http://schemas.openxmlformats.org/drawingml/2006/wordprocessingDrawing" xmlns:w10="urn:schemas-microsoft-com:office:word" xmlns:w="http://schemas.openxmlformats.org/wordprocessingml/2006/main" xmlns:w14="http://schemas.microsoft.com/office/word/2010/wordml" xmlns:w15="http://schemas.microsoft.com/office/word/2012/wordml" xmlns:w16se="http://schemas.microsoft.com/office/word/2015/wordml/symex" xmlns:wpg="http://schemas.microsoft.com/office/word/2010/wordprocessingGroup" xmlns:wpi="http://schemas.microsoft.com/office/word/2010/wordprocessingInk" xmlns:wne="http://schemas.microsoft.com/office/word/2006/wordml" xmlns:wps="http://schemas.microsoft.com/office/word/2010/wordprocessingShape" mc:Ignorable="w14 w15 w16se wp14">
+<w:document xmlns:wpc="http://schemas.microsoft.com/office/word/2010/wordprocessingCanvas" xmlns:mo="http://schemas.microsoft.com/office/mac/office/2008/main" xmlns:mc="http://schemas.openxmlformats.org/markup-compatibility/2006" xmlns:mv="urn:schemas-microsoft-com:mac:vml" xmlns:o="urn:schemas-microsoft-com:office:office" xmlns:r="http://schemas.openxmlformats.org/officeDocument/2006/relationships" xmlns:m="http://schemas.openxmlformats.org/officeDocument/2006/math" xmlns:v="urn:schemas-microsoft-com:vml" xmlns:wp14="http://schemas.microsoft.com/office/word/2010/wordprocessingDrawing" xmlns:wp="http://schemas.openxmlformats.org/drawingml/2006/wordprocessingDrawing" xmlns:w10="urn:schemas-microsoft-com:office:word" xmlns:w="http://schemas.openxmlformats.org/wordprocessingml/2006/main" xmlns:w14="http://schemas.microsoft.com/office/word/2010/wordml" xmlns:w15="http://schemas.microsoft.com/office/word/2012/wordml" xmlns:wpg="http://schemas.microsoft.com/office/word/2010/wordprocessingGroup" xmlns:wpi="http://schemas.microsoft.com/office/word/2010/wordprocessingInk" xmlns:wne="http://schemas.microsoft.com/office/word/2006/wordml" xmlns:wps="http://schemas.microsoft.com/office/word/2010/wordprocessingShape" mc:Ignorable="w14 w15 wp14">
   <w:body>
     <w:p>
       <w:pPr>
@@ -116,9 +116,10 @@
         <w:jc w:val="both"/>
         <w:rPr>
           <w:rFonts w:asciiTheme="majorBidi" w:hAnsiTheme="majorBidi" w:cstheme="majorBidi"/>
-          <w:color w:val="339933"/>
-          <w:sz w:val="36"/>
-          <w:szCs w:val="36"/>
+          <w:b/>
+          <w:color w:val="7030A0"/>
+          <w:sz w:val="44"/>
+          <w:szCs w:val="44"/>
         </w:rPr>
       </w:pPr>
       <w:r>
@@ -137,55 +138,80 @@
           <w:sz w:val="28"/>
           <w:szCs w:val="28"/>
         </w:rPr>
-        <w:t xml:space="preserve">    </w:t>
-      </w:r>
-      <w:r>
-        <w:rPr>
-          <w:rFonts w:asciiTheme="majorBidi" w:hAnsiTheme="majorBidi" w:cstheme="majorBidi"/>
-          <w:b/>
-          <w:color w:val="339933"/>
+        <w:t xml:space="preserve"> </w:t>
+      </w:r>
+      <w:proofErr w:type="gramStart"/>
+      <w:r>
+        <w:rPr>
+          <w:rFonts w:asciiTheme="majorBidi" w:hAnsiTheme="majorBidi" w:cstheme="majorBidi"/>
+          <w:b/>
+          <w:sz w:val="28"/>
+          <w:szCs w:val="28"/>
+        </w:rPr>
+        <w:t xml:space="preserve">   </w:t>
+      </w:r>
+      <w:r>
+        <w:rPr>
+          <w:rFonts w:asciiTheme="majorBidi" w:hAnsiTheme="majorBidi" w:cstheme="majorBidi"/>
+          <w:b/>
+          <w:color w:val="7030A0"/>
           <w:sz w:val="44"/>
           <w:szCs w:val="44"/>
         </w:rPr>
         <w:t>[</w:t>
       </w:r>
+      <w:proofErr w:type="spellStart"/>
+      <w:proofErr w:type="gramEnd"/>
       <w:r>
         <w:rPr>
           <w:rFonts w:asciiTheme="majorBidi" w:hAnsiTheme="majorBidi" w:cstheme="majorBidi"/>
           <w:b/>
           <w:i/>
           <w:iCs/>
-          <w:color w:val="339933"/>
+          <w:color w:val="7030A0"/>
           <w:sz w:val="44"/>
           <w:szCs w:val="44"/>
         </w:rPr>
-        <w:t xml:space="preserve">InstaShop </w:t>
-      </w:r>
-      <w:r>
-        <w:rPr>
-          <w:rFonts w:asciiTheme="majorBidi" w:hAnsiTheme="majorBidi" w:cstheme="majorBidi"/>
-          <w:b/>
-          <w:color w:val="339933"/>
+        <w:t>InstaShop</w:t>
+      </w:r>
+      <w:proofErr w:type="spellEnd"/>
+      <w:r>
+        <w:rPr>
+          <w:rFonts w:asciiTheme="majorBidi" w:hAnsiTheme="majorBidi" w:cstheme="majorBidi"/>
+          <w:b/>
+          <w:i/>
+          <w:iCs/>
+          <w:color w:val="7030A0"/>
           <w:sz w:val="44"/>
           <w:szCs w:val="44"/>
         </w:rPr>
-        <w:t xml:space="preserve">Mobile Application </w:t>
-      </w:r>
-      <w:r>
-        <w:rPr>
-          <w:rFonts w:asciiTheme="majorBidi" w:hAnsiTheme="majorBidi" w:cstheme="majorBidi"/>
-          <w:b/>
-          <w:color w:val="339933"/>
+        <w:t xml:space="preserve"> </w:t>
+      </w:r>
+      <w:r>
+        <w:rPr>
+          <w:rFonts w:asciiTheme="majorBidi" w:hAnsiTheme="majorBidi" w:cstheme="majorBidi"/>
+          <w:b/>
+          <w:color w:val="7030A0"/>
           <w:sz w:val="44"/>
           <w:szCs w:val="44"/>
         </w:rPr>
+        <w:t xml:space="preserve">Mobile Application </w:t>
+      </w:r>
+      <w:r>
+        <w:rPr>
+          <w:rFonts w:asciiTheme="majorBidi" w:hAnsiTheme="majorBidi" w:cstheme="majorBidi"/>
+          <w:b/>
+          <w:color w:val="7030A0"/>
+          <w:sz w:val="44"/>
+          <w:szCs w:val="44"/>
+        </w:rPr>
         <w:t>Social Network for Shopaholic and Trading Enthusiasts</w:t>
       </w:r>
       <w:r>
         <w:rPr>
           <w:rFonts w:asciiTheme="majorBidi" w:hAnsiTheme="majorBidi" w:cstheme="majorBidi"/>
           <w:b/>
-          <w:color w:val="339933"/>
+          <w:color w:val="7030A0"/>
           <w:sz w:val="44"/>
           <w:szCs w:val="44"/>
         </w:rPr>
@@ -403,12 +429,14 @@
                 <w:rFonts w:asciiTheme="majorBidi" w:hAnsiTheme="majorBidi" w:cstheme="majorBidi"/>
               </w:rPr>
             </w:pPr>
+            <w:proofErr w:type="spellStart"/>
             <w:r>
               <w:rPr>
                 <w:rFonts w:asciiTheme="majorBidi" w:hAnsiTheme="majorBidi" w:cstheme="majorBidi"/>
               </w:rPr>
               <w:t>Insta_shop_req</w:t>
             </w:r>
+            <w:proofErr w:type="spellEnd"/>
           </w:p>
         </w:tc>
         <w:tc>
@@ -455,12 +483,28 @@
                 <w:rFonts w:asciiTheme="majorBidi" w:hAnsiTheme="majorBidi" w:cstheme="majorBidi"/>
               </w:rPr>
             </w:pPr>
-            <w:r>
-              <w:rPr>
-                <w:rFonts w:asciiTheme="majorBidi" w:hAnsiTheme="majorBidi" w:cstheme="majorBidi"/>
-              </w:rPr>
-              <w:t>Batool Hamawi</w:t>
-            </w:r>
+            <w:proofErr w:type="spellStart"/>
+            <w:r>
+              <w:rPr>
+                <w:rFonts w:asciiTheme="majorBidi" w:hAnsiTheme="majorBidi" w:cstheme="majorBidi"/>
+              </w:rPr>
+              <w:t>Batool</w:t>
+            </w:r>
+            <w:proofErr w:type="spellEnd"/>
+            <w:r>
+              <w:rPr>
+                <w:rFonts w:asciiTheme="majorBidi" w:hAnsiTheme="majorBidi" w:cstheme="majorBidi"/>
+              </w:rPr>
+              <w:t xml:space="preserve"> </w:t>
+            </w:r>
+            <w:proofErr w:type="spellStart"/>
+            <w:r>
+              <w:rPr>
+                <w:rFonts w:asciiTheme="majorBidi" w:hAnsiTheme="majorBidi" w:cstheme="majorBidi"/>
+              </w:rPr>
+              <w:t>Hamawi</w:t>
+            </w:r>
+            <w:proofErr w:type="spellEnd"/>
           </w:p>
           <w:p>
             <w:pPr>
@@ -474,8 +518,16 @@
               <w:rPr>
                 <w:rFonts w:asciiTheme="majorBidi" w:hAnsiTheme="majorBidi" w:cstheme="majorBidi"/>
               </w:rPr>
-              <w:t>Fatimah Al-Mashi</w:t>
-            </w:r>
+              <w:t>Fatimah Al-</w:t>
+            </w:r>
+            <w:proofErr w:type="spellStart"/>
+            <w:r>
+              <w:rPr>
+                <w:rFonts w:asciiTheme="majorBidi" w:hAnsiTheme="majorBidi" w:cstheme="majorBidi"/>
+              </w:rPr>
+              <w:t>Mashi</w:t>
+            </w:r>
+            <w:proofErr w:type="spellEnd"/>
           </w:p>
         </w:tc>
         <w:tc>
@@ -502,8 +554,6 @@
               </w:rPr>
               <w:t>4</w:t>
             </w:r>
-            <w:bookmarkStart w:id="0" w:name="_GoBack"/>
-            <w:bookmarkEnd w:id="0"/>
             <w:r>
               <w:rPr>
                 <w:rFonts w:asciiTheme="majorBidi" w:hAnsiTheme="majorBidi" w:cstheme="majorBidi"/>
@@ -526,12 +576,14 @@
                 <w:rFonts w:asciiTheme="majorBidi" w:hAnsiTheme="majorBidi" w:cstheme="majorBidi"/>
               </w:rPr>
             </w:pPr>
+            <w:proofErr w:type="spellStart"/>
             <w:r>
               <w:rPr>
                 <w:rFonts w:asciiTheme="majorBidi" w:hAnsiTheme="majorBidi" w:cstheme="majorBidi"/>
               </w:rPr>
               <w:t>Insta_shop_req</w:t>
             </w:r>
+            <w:proofErr w:type="spellEnd"/>
           </w:p>
         </w:tc>
         <w:tc>
@@ -566,12 +618,28 @@
                 <w:rFonts w:asciiTheme="majorBidi" w:hAnsiTheme="majorBidi" w:cstheme="majorBidi"/>
               </w:rPr>
             </w:pPr>
-            <w:r>
-              <w:rPr>
-                <w:rFonts w:asciiTheme="majorBidi" w:hAnsiTheme="majorBidi" w:cstheme="majorBidi"/>
-              </w:rPr>
-              <w:t>Batool Hamawi</w:t>
-            </w:r>
+            <w:proofErr w:type="spellStart"/>
+            <w:r>
+              <w:rPr>
+                <w:rFonts w:asciiTheme="majorBidi" w:hAnsiTheme="majorBidi" w:cstheme="majorBidi"/>
+              </w:rPr>
+              <w:t>Batool</w:t>
+            </w:r>
+            <w:proofErr w:type="spellEnd"/>
+            <w:r>
+              <w:rPr>
+                <w:rFonts w:asciiTheme="majorBidi" w:hAnsiTheme="majorBidi" w:cstheme="majorBidi"/>
+              </w:rPr>
+              <w:t xml:space="preserve"> </w:t>
+            </w:r>
+            <w:proofErr w:type="spellStart"/>
+            <w:r>
+              <w:rPr>
+                <w:rFonts w:asciiTheme="majorBidi" w:hAnsiTheme="majorBidi" w:cstheme="majorBidi"/>
+              </w:rPr>
+              <w:t>Hamawi</w:t>
+            </w:r>
+            <w:proofErr w:type="spellEnd"/>
           </w:p>
           <w:p>
             <w:pPr>
@@ -585,8 +653,16 @@
               <w:rPr>
                 <w:rFonts w:asciiTheme="majorBidi" w:hAnsiTheme="majorBidi" w:cstheme="majorBidi"/>
               </w:rPr>
-              <w:t>Fatimah Al-Mashi</w:t>
-            </w:r>
+              <w:t>Fatimah Al-</w:t>
+            </w:r>
+            <w:proofErr w:type="spellStart"/>
+            <w:r>
+              <w:rPr>
+                <w:rFonts w:asciiTheme="majorBidi" w:hAnsiTheme="majorBidi" w:cstheme="majorBidi"/>
+              </w:rPr>
+              <w:t>Mashi</w:t>
+            </w:r>
+            <w:proofErr w:type="spellEnd"/>
           </w:p>
         </w:tc>
         <w:tc>
@@ -605,25 +681,7 @@
               <w:rPr>
                 <w:rFonts w:asciiTheme="majorBidi" w:hAnsiTheme="majorBidi" w:cstheme="majorBidi"/>
               </w:rPr>
-              <w:t>10</w:t>
-            </w:r>
-            <w:r>
-              <w:rPr>
-                <w:rFonts w:asciiTheme="majorBidi" w:hAnsiTheme="majorBidi" w:cstheme="majorBidi"/>
-              </w:rPr>
-              <w:t>/</w:t>
-            </w:r>
-            <w:r>
-              <w:rPr>
-                <w:rFonts w:asciiTheme="majorBidi" w:hAnsiTheme="majorBidi" w:cstheme="majorBidi"/>
-              </w:rPr>
-              <w:t>4</w:t>
-            </w:r>
-            <w:r>
-              <w:rPr>
-                <w:rFonts w:asciiTheme="majorBidi" w:hAnsiTheme="majorBidi" w:cstheme="majorBidi"/>
-              </w:rPr>
-              <w:t>/2016</w:t>
+              <w:t>10/4/2016</w:t>
             </w:r>
           </w:p>
         </w:tc>
@@ -644,12 +702,14 @@
                 <w:rFonts w:asciiTheme="majorBidi" w:hAnsiTheme="majorBidi" w:cstheme="majorBidi"/>
               </w:rPr>
             </w:pPr>
+            <w:proofErr w:type="spellStart"/>
             <w:r>
               <w:rPr>
                 <w:rFonts w:asciiTheme="majorBidi" w:hAnsiTheme="majorBidi" w:cstheme="majorBidi"/>
               </w:rPr>
               <w:t>Insta_shop_req</w:t>
             </w:r>
+            <w:proofErr w:type="spellEnd"/>
           </w:p>
         </w:tc>
         <w:tc>
@@ -684,12 +744,28 @@
                 <w:rFonts w:asciiTheme="majorBidi" w:hAnsiTheme="majorBidi" w:cstheme="majorBidi"/>
               </w:rPr>
             </w:pPr>
-            <w:r>
-              <w:rPr>
-                <w:rFonts w:asciiTheme="majorBidi" w:hAnsiTheme="majorBidi" w:cstheme="majorBidi"/>
-              </w:rPr>
-              <w:t>Batool Hamawi</w:t>
-            </w:r>
+            <w:proofErr w:type="spellStart"/>
+            <w:r>
+              <w:rPr>
+                <w:rFonts w:asciiTheme="majorBidi" w:hAnsiTheme="majorBidi" w:cstheme="majorBidi"/>
+              </w:rPr>
+              <w:t>Batool</w:t>
+            </w:r>
+            <w:proofErr w:type="spellEnd"/>
+            <w:r>
+              <w:rPr>
+                <w:rFonts w:asciiTheme="majorBidi" w:hAnsiTheme="majorBidi" w:cstheme="majorBidi"/>
+              </w:rPr>
+              <w:t xml:space="preserve"> </w:t>
+            </w:r>
+            <w:proofErr w:type="spellStart"/>
+            <w:r>
+              <w:rPr>
+                <w:rFonts w:asciiTheme="majorBidi" w:hAnsiTheme="majorBidi" w:cstheme="majorBidi"/>
+              </w:rPr>
+              <w:t>Hamawi</w:t>
+            </w:r>
+            <w:proofErr w:type="spellEnd"/>
           </w:p>
           <w:p>
             <w:pPr>
@@ -703,8 +779,16 @@
               <w:rPr>
                 <w:rFonts w:asciiTheme="majorBidi" w:hAnsiTheme="majorBidi" w:cstheme="majorBidi"/>
               </w:rPr>
-              <w:t>Fatimah Al-Mashi</w:t>
-            </w:r>
+              <w:t>Fatimah Al-</w:t>
+            </w:r>
+            <w:proofErr w:type="spellStart"/>
+            <w:r>
+              <w:rPr>
+                <w:rFonts w:asciiTheme="majorBidi" w:hAnsiTheme="majorBidi" w:cstheme="majorBidi"/>
+              </w:rPr>
+              <w:t>Mashi</w:t>
+            </w:r>
+            <w:proofErr w:type="spellEnd"/>
           </w:p>
         </w:tc>
         <w:tc>
@@ -2977,7 +3061,7 @@
           <w:color w:val="003300"/>
         </w:rPr>
       </w:pPr>
-      <w:bookmarkStart w:id="1" w:name="_Toc450077422"/>
+      <w:bookmarkStart w:id="0" w:name="_Toc450077422"/>
       <w:r>
         <w:rPr>
           <w:rFonts w:asciiTheme="majorBidi" w:hAnsiTheme="majorBidi" w:cstheme="majorBidi"/>
@@ -2985,17 +3069,17 @@
         </w:rPr>
         <w:t>Description</w:t>
       </w:r>
+      <w:bookmarkEnd w:id="0"/>
+    </w:p>
+    <w:p>
+      <w:pPr>
+        <w:pStyle w:val="Heading2"/>
+      </w:pPr>
+      <w:bookmarkStart w:id="1" w:name="_Toc450077423"/>
+      <w:r>
+        <w:t>Business perspective</w:t>
+      </w:r>
       <w:bookmarkEnd w:id="1"/>
-    </w:p>
-    <w:p>
-      <w:pPr>
-        <w:pStyle w:val="Heading2"/>
-      </w:pPr>
-      <w:bookmarkStart w:id="2" w:name="_Toc450077423"/>
-      <w:r>
-        <w:t>Business perspective</w:t>
-      </w:r>
-      <w:bookmarkEnd w:id="2"/>
     </w:p>
     <w:p>
       <w:pPr>
@@ -3036,6 +3120,7 @@
         </w:rPr>
         <w:t>The </w:t>
       </w:r>
+      <w:proofErr w:type="spellStart"/>
       <w:r>
         <w:rPr>
           <w:rFonts w:asciiTheme="majorBidi" w:hAnsiTheme="majorBidi" w:cstheme="majorBidi"/>
@@ -3047,6 +3132,7 @@
         </w:rPr>
         <w:t>InstaShop</w:t>
       </w:r>
+      <w:proofErr w:type="spellEnd"/>
       <w:r>
         <w:rPr>
           <w:rFonts w:asciiTheme="majorBidi" w:hAnsiTheme="majorBidi" w:cstheme="majorBidi"/>
@@ -3170,6 +3256,7 @@
         </w:rPr>
         <w:t>The </w:t>
       </w:r>
+      <w:proofErr w:type="spellStart"/>
       <w:r>
         <w:rPr>
           <w:rFonts w:asciiTheme="majorBidi" w:hAnsiTheme="majorBidi" w:cstheme="majorBidi"/>
@@ -3179,7 +3266,19 @@
           <w:sz w:val="24"/>
           <w:szCs w:val="24"/>
         </w:rPr>
-        <w:t xml:space="preserve">InstaShop </w:t>
+        <w:t>InstaShop</w:t>
+      </w:r>
+      <w:proofErr w:type="spellEnd"/>
+      <w:r>
+        <w:rPr>
+          <w:rFonts w:asciiTheme="majorBidi" w:hAnsiTheme="majorBidi" w:cstheme="majorBidi"/>
+          <w:i/>
+          <w:iCs/>
+          <w:color w:val="000000"/>
+          <w:sz w:val="24"/>
+          <w:szCs w:val="24"/>
+        </w:rPr>
+        <w:t xml:space="preserve"> </w:t>
       </w:r>
       <w:r>
         <w:rPr>
@@ -3473,6 +3572,7 @@
         </w:rPr>
         <w:t xml:space="preserve">our </w:t>
       </w:r>
+      <w:proofErr w:type="spellStart"/>
       <w:r>
         <w:rPr>
           <w:rFonts w:asciiTheme="majorBidi" w:hAnsiTheme="majorBidi" w:cstheme="majorBidi"/>
@@ -3482,7 +3582,19 @@
           <w:sz w:val="24"/>
           <w:szCs w:val="24"/>
         </w:rPr>
-        <w:t xml:space="preserve">InstaShop </w:t>
+        <w:t>InstaShop</w:t>
+      </w:r>
+      <w:proofErr w:type="spellEnd"/>
+      <w:r>
+        <w:rPr>
+          <w:rFonts w:asciiTheme="majorBidi" w:hAnsiTheme="majorBidi" w:cstheme="majorBidi"/>
+          <w:i/>
+          <w:iCs/>
+          <w:color w:val="000000"/>
+          <w:sz w:val="24"/>
+          <w:szCs w:val="24"/>
+        </w:rPr>
+        <w:t xml:space="preserve"> </w:t>
       </w:r>
       <w:r>
         <w:rPr>
@@ -3774,6 +3886,7 @@
         </w:rPr>
         <w:t xml:space="preserve">to </w:t>
       </w:r>
+      <w:proofErr w:type="spellStart"/>
       <w:r>
         <w:rPr>
           <w:rFonts w:asciiTheme="majorBidi" w:hAnsiTheme="majorBidi" w:cstheme="majorBidi"/>
@@ -3794,6 +3907,7 @@
         </w:rPr>
         <w:t>Shop</w:t>
       </w:r>
+      <w:proofErr w:type="spellEnd"/>
       <w:r>
         <w:rPr>
           <w:rFonts w:asciiTheme="majorBidi" w:hAnsiTheme="majorBidi" w:cstheme="majorBidi"/>
@@ -3916,6 +4030,7 @@
           <w:rFonts w:asciiTheme="majorBidi" w:hAnsiTheme="majorBidi" w:cstheme="majorBidi"/>
         </w:rPr>
       </w:pPr>
+      <w:proofErr w:type="spellStart"/>
       <w:r>
         <w:rPr>
           <w:rFonts w:asciiTheme="majorBidi" w:hAnsiTheme="majorBidi" w:cstheme="majorBidi"/>
@@ -3926,6 +4041,7 @@
         </w:rPr>
         <w:t>Modah</w:t>
       </w:r>
+      <w:proofErr w:type="spellEnd"/>
     </w:p>
     <w:p>
       <w:pPr>
@@ -4065,6 +4181,7 @@
         </w:rPr>
         <w:t xml:space="preserve">first target competitor for </w:t>
       </w:r>
+      <w:proofErr w:type="spellStart"/>
       <w:r>
         <w:rPr>
           <w:rFonts w:asciiTheme="majorBidi" w:hAnsiTheme="majorBidi" w:cstheme="majorBidi"/>
@@ -4085,6 +4202,7 @@
         </w:rPr>
         <w:t>hop</w:t>
       </w:r>
+      <w:proofErr w:type="spellEnd"/>
       <w:r>
         <w:rPr>
           <w:rFonts w:asciiTheme="majorBidi" w:hAnsiTheme="majorBidi" w:cstheme="majorBidi"/>
@@ -4194,11 +4312,11 @@
       <w:pPr>
         <w:pStyle w:val="Heading2"/>
       </w:pPr>
-      <w:bookmarkStart w:id="3" w:name="_Toc450077424"/>
+      <w:bookmarkStart w:id="2" w:name="_Toc450077424"/>
       <w:r>
         <w:t>Business Product/Service functions</w:t>
       </w:r>
-      <w:bookmarkEnd w:id="3"/>
+      <w:bookmarkEnd w:id="2"/>
     </w:p>
     <w:p>
       <w:pPr>
@@ -4244,6 +4362,7 @@
         </w:rPr>
         <w:t>The </w:t>
       </w:r>
+      <w:proofErr w:type="spellStart"/>
       <w:r>
         <w:rPr>
           <w:rFonts w:asciiTheme="majorBidi" w:hAnsiTheme="majorBidi" w:cstheme="majorBidi"/>
@@ -4251,7 +4370,17 @@
           <w:sz w:val="24"/>
           <w:szCs w:val="24"/>
         </w:rPr>
-        <w:t xml:space="preserve">InstaShop </w:t>
+        <w:t>InstaShop</w:t>
+      </w:r>
+      <w:proofErr w:type="spellEnd"/>
+      <w:r>
+        <w:rPr>
+          <w:rFonts w:asciiTheme="majorBidi" w:hAnsiTheme="majorBidi" w:cstheme="majorBidi"/>
+          <w:color w:val="000000"/>
+          <w:sz w:val="24"/>
+          <w:szCs w:val="24"/>
+        </w:rPr>
+        <w:t xml:space="preserve"> </w:t>
       </w:r>
       <w:r>
         <w:rPr>
@@ -4372,6 +4501,7 @@
         </w:rPr>
         <w:t xml:space="preserve"> In </w:t>
       </w:r>
+      <w:proofErr w:type="spellStart"/>
       <w:r>
         <w:rPr>
           <w:rFonts w:asciiTheme="majorBidi" w:hAnsiTheme="majorBidi" w:cstheme="majorBidi"/>
@@ -4381,6 +4511,7 @@
         </w:rPr>
         <w:t>InstaShop</w:t>
       </w:r>
+      <w:proofErr w:type="spellEnd"/>
       <w:r>
         <w:rPr>
           <w:rFonts w:asciiTheme="majorBidi" w:hAnsiTheme="majorBidi" w:cstheme="majorBidi"/>
@@ -4463,6 +4594,7 @@
         </w:rPr>
         <w:t xml:space="preserve"> </w:t>
       </w:r>
+      <w:proofErr w:type="spellStart"/>
       <w:r>
         <w:rPr>
           <w:rFonts w:asciiTheme="majorBidi" w:hAnsiTheme="majorBidi" w:cstheme="majorBidi"/>
@@ -4481,6 +4613,7 @@
         </w:rPr>
         <w:t>’s</w:t>
       </w:r>
+      <w:proofErr w:type="spellEnd"/>
       <w:r>
         <w:rPr>
           <w:rFonts w:asciiTheme="majorBidi" w:hAnsiTheme="majorBidi" w:cstheme="majorBidi"/>
@@ -4505,11 +4638,11 @@
       <w:pPr>
         <w:pStyle w:val="Heading2"/>
       </w:pPr>
-      <w:bookmarkStart w:id="4" w:name="_Toc450077425"/>
+      <w:bookmarkStart w:id="3" w:name="_Toc450077425"/>
       <w:r>
         <w:t>User classes and characteristics</w:t>
       </w:r>
-      <w:bookmarkEnd w:id="4"/>
+      <w:bookmarkEnd w:id="3"/>
     </w:p>
     <w:p>
       <w:pPr>
@@ -4822,7 +4955,7 @@
           <w:szCs w:val="24"/>
         </w:rPr>
         <w:drawing>
-          <wp:inline distT="0" distB="0" distL="0" distR="0">
+          <wp:inline distT="0" distB="0" distL="0" distR="0" wp14:anchorId="2E973C09" wp14:editId="7AE70147">
             <wp:extent cx="5476875" cy="4705350"/>
             <wp:effectExtent l="0" t="0" r="0" b="0"/>
             <wp:docPr id="1" name="Picture 1"/>
@@ -4887,7 +5020,7 @@
           <w:rFonts w:asciiTheme="majorBidi" w:hAnsiTheme="majorBidi" w:cstheme="majorBidi"/>
         </w:rPr>
       </w:pPr>
-      <w:bookmarkStart w:id="5" w:name="_Toc450077426"/>
+      <w:bookmarkStart w:id="4" w:name="_Toc450077426"/>
       <w:r>
         <w:rPr>
           <w:rFonts w:asciiTheme="majorBidi" w:hAnsiTheme="majorBidi" w:cstheme="majorBidi"/>
@@ -4901,7 +5034,7 @@
         </w:rPr>
         <w:t>unctions</w:t>
       </w:r>
-      <w:bookmarkEnd w:id="5"/>
+      <w:bookmarkEnd w:id="4"/>
     </w:p>
     <w:p>
       <w:pPr>
@@ -4915,7 +5048,7 @@
           <w:noProof/>
         </w:rPr>
         <w:drawing>
-          <wp:inline distT="0" distB="0" distL="0" distR="0" wp14:anchorId="6F82E4E9" wp14:editId="0B94A4C6">
+          <wp:inline distT="0" distB="0" distL="0" distR="0" wp14:anchorId="0B290319" wp14:editId="3F6884C3">
             <wp:extent cx="4638675" cy="5170190"/>
             <wp:effectExtent l="0" t="0" r="0" b="0"/>
             <wp:docPr id="5" name="Picture 5"/>
@@ -4976,14 +5109,14 @@
       <w:pPr>
         <w:pStyle w:val="Heading2"/>
       </w:pPr>
-      <w:bookmarkStart w:id="6" w:name="_Toc450077427"/>
+      <w:bookmarkStart w:id="5" w:name="_Toc450077427"/>
       <w:r>
         <w:t xml:space="preserve">Shopper </w:t>
       </w:r>
       <w:r>
         <w:t>Functions</w:t>
       </w:r>
-      <w:bookmarkEnd w:id="6"/>
+      <w:bookmarkEnd w:id="5"/>
     </w:p>
     <w:p>
       <w:pPr>
@@ -7196,7 +7329,7 @@
           <w:webHidden/>
         </w:rPr>
         <w:drawing>
-          <wp:inline distT="0" distB="0" distL="0" distR="0">
+          <wp:inline distT="0" distB="0" distL="0" distR="0" wp14:anchorId="27BA0CE6" wp14:editId="278DA827">
             <wp:extent cx="5486400" cy="3362325"/>
             <wp:effectExtent l="0" t="0" r="0" b="0"/>
             <wp:docPr id="11" name="Picture 11"/>
@@ -7349,7 +7482,7 @@
         </w:rPr>
         <w:lastRenderedPageBreak/>
         <w:drawing>
-          <wp:inline distT="0" distB="0" distL="0" distR="0">
+          <wp:inline distT="0" distB="0" distL="0" distR="0" wp14:anchorId="0078966C" wp14:editId="2D2F4DD4">
             <wp:extent cx="5486400" cy="3971925"/>
             <wp:effectExtent l="0" t="0" r="0" b="0"/>
             <wp:docPr id="4" name="Picture 4"/>
@@ -7494,7 +7627,7 @@
           <w:webHidden/>
         </w:rPr>
         <w:drawing>
-          <wp:inline distT="0" distB="0" distL="0" distR="0">
+          <wp:inline distT="0" distB="0" distL="0" distR="0" wp14:anchorId="0AC99862" wp14:editId="72E7A8D3">
             <wp:extent cx="5486400" cy="2377440"/>
             <wp:effectExtent l="0" t="0" r="0" b="0"/>
             <wp:docPr id="7" name="Picture 7"/>
@@ -7634,14 +7767,14 @@
       <w:pPr>
         <w:pStyle w:val="Heading2"/>
       </w:pPr>
-      <w:bookmarkStart w:id="7" w:name="_Toc450077428"/>
+      <w:bookmarkStart w:id="6" w:name="_Toc450077428"/>
       <w:r>
         <w:t>Trader</w:t>
       </w:r>
       <w:r>
         <w:t xml:space="preserve"> Functions</w:t>
       </w:r>
-      <w:bookmarkEnd w:id="7"/>
+      <w:bookmarkEnd w:id="6"/>
     </w:p>
     <w:p>
       <w:pPr>
@@ -8077,7 +8210,7 @@
           <w:noProof/>
         </w:rPr>
         <w:drawing>
-          <wp:inline distT="0" distB="0" distL="0" distR="0">
+          <wp:inline distT="0" distB="0" distL="0" distR="0" wp14:anchorId="3C449835" wp14:editId="2E8FFA8D">
             <wp:extent cx="5476875" cy="4086225"/>
             <wp:effectExtent l="0" t="0" r="0" b="0"/>
             <wp:docPr id="6" name="Picture 6"/>
@@ -8273,7 +8406,7 @@
           <w:rFonts w:asciiTheme="majorBidi" w:hAnsiTheme="majorBidi" w:cstheme="majorBidi"/>
         </w:rPr>
       </w:pPr>
-      <w:bookmarkStart w:id="8" w:name="_Toc450077429"/>
+      <w:bookmarkStart w:id="7" w:name="_Toc450077429"/>
       <w:r>
         <w:rPr>
           <w:rFonts w:asciiTheme="majorBidi" w:hAnsiTheme="majorBidi" w:cstheme="majorBidi"/>
@@ -8281,7 +8414,7 @@
         <w:lastRenderedPageBreak/>
         <w:t>Functional requirements</w:t>
       </w:r>
-      <w:bookmarkEnd w:id="8"/>
+      <w:bookmarkEnd w:id="7"/>
     </w:p>
     <w:p>
       <w:pPr>
@@ -9726,7 +9859,25 @@
                 <w:sz w:val="24"/>
                 <w:szCs w:val="24"/>
               </w:rPr>
-              <w:t>Registered users can post any event such as (graduation, party, etc) and ask their friends or followers to help them to find products related to the event. this post will appear in the followers timeline also.</w:t>
+              <w:t xml:space="preserve">Registered users can post any event such as (graduation, party, </w:t>
+            </w:r>
+            <w:proofErr w:type="spellStart"/>
+            <w:r>
+              <w:rPr>
+                <w:rFonts w:asciiTheme="majorBidi" w:hAnsiTheme="majorBidi" w:cstheme="majorBidi"/>
+                <w:sz w:val="24"/>
+                <w:szCs w:val="24"/>
+              </w:rPr>
+              <w:t>etc</w:t>
+            </w:r>
+            <w:proofErr w:type="spellEnd"/>
+            <w:r>
+              <w:rPr>
+                <w:rFonts w:asciiTheme="majorBidi" w:hAnsiTheme="majorBidi" w:cstheme="majorBidi"/>
+                <w:sz w:val="24"/>
+                <w:szCs w:val="24"/>
+              </w:rPr>
+              <w:t>) and ask their friends or followers to help them to find products related to the event. this post will appear in the followers timeline also.</w:t>
             </w:r>
           </w:p>
         </w:tc>
@@ -9875,7 +10026,25 @@
                 <w:sz w:val="24"/>
                 <w:szCs w:val="24"/>
               </w:rPr>
-              <w:t xml:space="preserve">photo….etc) and the system generated post such as birthday event by click on view timeline button </w:t>
+              <w:t>photo….</w:t>
+            </w:r>
+            <w:proofErr w:type="spellStart"/>
+            <w:r>
+              <w:rPr>
+                <w:rFonts w:asciiTheme="majorBidi" w:hAnsiTheme="majorBidi" w:cstheme="majorBidi"/>
+                <w:sz w:val="24"/>
+                <w:szCs w:val="24"/>
+              </w:rPr>
+              <w:t>etc</w:t>
+            </w:r>
+            <w:proofErr w:type="spellEnd"/>
+            <w:r>
+              <w:rPr>
+                <w:rFonts w:asciiTheme="majorBidi" w:hAnsiTheme="majorBidi" w:cstheme="majorBidi"/>
+                <w:sz w:val="24"/>
+                <w:szCs w:val="24"/>
+              </w:rPr>
+              <w:t xml:space="preserve">) and the system generated post such as birthday event by click on view timeline button </w:t>
             </w:r>
           </w:p>
         </w:tc>
@@ -10134,7 +10303,25 @@
                 <w:sz w:val="24"/>
                 <w:szCs w:val="24"/>
               </w:rPr>
-              <w:t xml:space="preserve"> etc) by click on the Order Modify button.</w:t>
+              <w:t xml:space="preserve"> </w:t>
+            </w:r>
+            <w:proofErr w:type="spellStart"/>
+            <w:r>
+              <w:rPr>
+                <w:rFonts w:asciiTheme="majorBidi" w:hAnsiTheme="majorBidi" w:cstheme="majorBidi"/>
+                <w:sz w:val="24"/>
+                <w:szCs w:val="24"/>
+              </w:rPr>
+              <w:t>etc</w:t>
+            </w:r>
+            <w:proofErr w:type="spellEnd"/>
+            <w:r>
+              <w:rPr>
+                <w:rFonts w:asciiTheme="majorBidi" w:hAnsiTheme="majorBidi" w:cstheme="majorBidi"/>
+                <w:sz w:val="24"/>
+                <w:szCs w:val="24"/>
+              </w:rPr>
+              <w:t>) by click on the Order Modify button.</w:t>
             </w:r>
           </w:p>
         </w:tc>
@@ -10563,7 +10750,7 @@
               <w:t xml:space="preserve"> </w:t>
             </w:r>
             <w:r>
-              <w:object w:dxaOrig="11835" w:dyaOrig="3555">
+              <w:object w:dxaOrig="11835" w:dyaOrig="3555" w14:anchorId="648BD022">
                 <v:shapetype id="_x0000_t75" coordsize="21600,21600" o:spt="75" o:preferrelative="t" path="m@4@5l@4@11@9@11@9@5xe" filled="f" stroked="f">
                   <v:stroke joinstyle="miter"/>
                   <v:formulas>
@@ -10583,10 +10770,10 @@
                   <v:path o:extrusionok="f" gradientshapeok="t" o:connecttype="rect"/>
                   <o:lock v:ext="edit" aspectratio="t"/>
                 </v:shapetype>
-                <v:shape id="_x0000_i1025" type="#_x0000_t75" style="width:87.75pt;height:26.25pt" o:ole="">
+                <v:shape id="_x0000_i1025" type="#_x0000_t75" style="width:88pt;height:26pt" o:ole="">
                   <v:imagedata r:id="rId14" o:title=""/>
                 </v:shape>
-                <o:OLEObject Type="Embed" ProgID="PBrush" ShapeID="_x0000_i1025" DrawAspect="Content" ObjectID="_1523826915" r:id="rId15"/>
+                <o:OLEObject Type="Embed" ProgID="PBrush" ShapeID="_x0000_i1025" DrawAspect="Content" ObjectID="_1523944754" r:id="rId15"/>
               </w:object>
             </w:r>
           </w:p>
@@ -11918,7 +12105,25 @@
                 <w:sz w:val="24"/>
                 <w:szCs w:val="24"/>
               </w:rPr>
-              <w:t xml:space="preserve">Any shopper who open shop become a trader and he/she can view it’s shops information. He/she can </w:t>
+              <w:t xml:space="preserve">Any shopper who open shop become a trader and he/she can view </w:t>
+            </w:r>
+            <w:proofErr w:type="gramStart"/>
+            <w:r>
+              <w:rPr>
+                <w:rFonts w:asciiTheme="majorBidi" w:hAnsiTheme="majorBidi" w:cstheme="majorBidi"/>
+                <w:sz w:val="24"/>
+                <w:szCs w:val="24"/>
+              </w:rPr>
+              <w:t>it’s</w:t>
+            </w:r>
+            <w:proofErr w:type="gramEnd"/>
+            <w:r>
+              <w:rPr>
+                <w:rFonts w:asciiTheme="majorBidi" w:hAnsiTheme="majorBidi" w:cstheme="majorBidi"/>
+                <w:sz w:val="24"/>
+                <w:szCs w:val="24"/>
+              </w:rPr>
+              <w:t xml:space="preserve"> shops information. He/she can </w:t>
             </w:r>
             <w:r>
               <w:rPr>
@@ -12081,7 +12286,25 @@
                 <w:sz w:val="24"/>
                 <w:szCs w:val="24"/>
               </w:rPr>
-              <w:t xml:space="preserve">The trader has an option to display all orders he received from shoppers for each shop separately, trader has to click on ShopOrders to query the list of products which ordered by buyers </w:t>
+              <w:t xml:space="preserve">The trader has an option to display all orders he received from shoppers for each shop separately, trader has to click on </w:t>
+            </w:r>
+            <w:proofErr w:type="spellStart"/>
+            <w:r>
+              <w:rPr>
+                <w:rFonts w:asciiTheme="majorBidi" w:hAnsiTheme="majorBidi" w:cstheme="majorBidi"/>
+                <w:sz w:val="24"/>
+                <w:szCs w:val="24"/>
+              </w:rPr>
+              <w:t>ShopOrders</w:t>
+            </w:r>
+            <w:proofErr w:type="spellEnd"/>
+            <w:r>
+              <w:rPr>
+                <w:rFonts w:asciiTheme="majorBidi" w:hAnsiTheme="majorBidi" w:cstheme="majorBidi"/>
+                <w:sz w:val="24"/>
+                <w:szCs w:val="24"/>
+              </w:rPr>
+              <w:t xml:space="preserve"> to query the list of products which ordered by buyers </w:t>
             </w:r>
             <w:r>
               <w:rPr>
@@ -12647,24 +12870,24 @@
           <w:rFonts w:asciiTheme="majorBidi" w:hAnsiTheme="majorBidi" w:cstheme="majorBidi"/>
         </w:rPr>
       </w:pPr>
-      <w:bookmarkStart w:id="9" w:name="_Toc450077430"/>
+      <w:bookmarkStart w:id="8" w:name="_Toc450077430"/>
       <w:r>
         <w:rPr>
           <w:rFonts w:asciiTheme="majorBidi" w:hAnsiTheme="majorBidi" w:cstheme="majorBidi"/>
         </w:rPr>
         <w:t>Nonfunctional Requirements</w:t>
       </w:r>
+      <w:bookmarkEnd w:id="8"/>
+    </w:p>
+    <w:p>
+      <w:pPr>
+        <w:pStyle w:val="Heading2"/>
+      </w:pPr>
+      <w:bookmarkStart w:id="9" w:name="_Toc450077431"/>
+      <w:r>
+        <w:t>Performance requirements</w:t>
+      </w:r>
       <w:bookmarkEnd w:id="9"/>
-    </w:p>
-    <w:p>
-      <w:pPr>
-        <w:pStyle w:val="Heading2"/>
-      </w:pPr>
-      <w:bookmarkStart w:id="10" w:name="_Toc450077431"/>
-      <w:r>
-        <w:t>Performance requirements</w:t>
-      </w:r>
-      <w:bookmarkEnd w:id="10"/>
     </w:p>
     <w:p>
       <w:pPr>
@@ -12772,11 +12995,11 @@
       <w:pPr>
         <w:pStyle w:val="Heading2"/>
       </w:pPr>
-      <w:bookmarkStart w:id="11" w:name="_Toc450077432"/>
+      <w:bookmarkStart w:id="10" w:name="_Toc450077432"/>
       <w:r>
         <w:t>Safety requirements</w:t>
       </w:r>
-      <w:bookmarkEnd w:id="11"/>
+      <w:bookmarkEnd w:id="10"/>
     </w:p>
     <w:p>
       <w:pPr>
@@ -12917,11 +13140,11 @@
       <w:pPr>
         <w:pStyle w:val="Heading2"/>
       </w:pPr>
-      <w:bookmarkStart w:id="12" w:name="_Toc450077433"/>
+      <w:bookmarkStart w:id="11" w:name="_Toc450077433"/>
       <w:r>
         <w:t>Security requirements</w:t>
       </w:r>
-      <w:bookmarkEnd w:id="12"/>
+      <w:bookmarkEnd w:id="11"/>
     </w:p>
     <w:p>
       <w:pPr>
@@ -13043,11 +13266,11 @@
       <w:pPr>
         <w:pStyle w:val="Heading2"/>
       </w:pPr>
-      <w:bookmarkStart w:id="13" w:name="_Toc450077434"/>
+      <w:bookmarkStart w:id="12" w:name="_Toc450077434"/>
       <w:r>
         <w:t>Software quality attributes</w:t>
       </w:r>
-      <w:bookmarkEnd w:id="13"/>
+      <w:bookmarkEnd w:id="12"/>
     </w:p>
     <w:p>
       <w:pPr>
@@ -13565,11 +13788,11 @@
       <w:pPr>
         <w:pStyle w:val="Heading2"/>
       </w:pPr>
-      <w:bookmarkStart w:id="14" w:name="_Toc450077435"/>
+      <w:bookmarkStart w:id="13" w:name="_Toc450077435"/>
       <w:r>
         <w:t>Other Operational requirements</w:t>
       </w:r>
-      <w:bookmarkEnd w:id="14"/>
+      <w:bookmarkEnd w:id="13"/>
     </w:p>
     <w:p>
       <w:pPr>
@@ -13794,8 +14017,20 @@
         <w:jc w:val="both"/>
         <w:rPr>
           <w:rFonts w:asciiTheme="majorBidi" w:hAnsiTheme="majorBidi" w:cstheme="majorBidi"/>
-        </w:rPr>
-      </w:pPr>
+          <w:color w:val="FF0000"/>
+          <w:sz w:val="160"/>
+        </w:rPr>
+      </w:pPr>
+      <w:r>
+        <w:rPr>
+          <w:rFonts w:asciiTheme="majorBidi" w:hAnsiTheme="majorBidi" w:cstheme="majorBidi"/>
+          <w:color w:val="FF0000"/>
+          <w:sz w:val="160"/>
+        </w:rPr>
+        <w:t>Hello</w:t>
+      </w:r>
+      <w:bookmarkStart w:id="14" w:name="_GoBack"/>
+      <w:bookmarkEnd w:id="14"/>
     </w:p>
     <w:p>
       <w:pPr>
@@ -13833,7 +14068,7 @@
 </file>
 
 <file path=word/endnotes.xml><?xml version="1.0" encoding="utf-8"?>
-<w:endnotes xmlns:wpc="http://schemas.microsoft.com/office/word/2010/wordprocessingCanvas" xmlns:cx="http://schemas.microsoft.com/office/drawing/2014/chartex" xmlns:cx1="http://schemas.microsoft.com/office/drawing/2015/9/8/chartex" xmlns:mc="http://schemas.openxmlformats.org/markup-compatibility/2006" xmlns:o="urn:schemas-microsoft-com:office:office" xmlns:r="http://schemas.openxmlformats.org/officeDocument/2006/relationships" xmlns:m="http://schemas.openxmlformats.org/officeDocument/2006/math" xmlns:v="urn:schemas-microsoft-com:vml" xmlns:wp14="http://schemas.microsoft.com/office/word/2010/wordprocessingDrawing" xmlns:wp="http://schemas.openxmlformats.org/drawingml/2006/wordprocessingDrawing" xmlns:w10="urn:schemas-microsoft-com:office:word" xmlns:w="http://schemas.openxmlformats.org/wordprocessingml/2006/main" xmlns:w14="http://schemas.microsoft.com/office/word/2010/wordml" xmlns:w15="http://schemas.microsoft.com/office/word/2012/wordml" xmlns:w16se="http://schemas.microsoft.com/office/word/2015/wordml/symex" xmlns:wpg="http://schemas.microsoft.com/office/word/2010/wordprocessingGroup" xmlns:wpi="http://schemas.microsoft.com/office/word/2010/wordprocessingInk" xmlns:wne="http://schemas.microsoft.com/office/word/2006/wordml" xmlns:wps="http://schemas.microsoft.com/office/word/2010/wordprocessingShape" mc:Ignorable="w14 w15 w16se wp14">
+<w:endnotes xmlns:wpc="http://schemas.microsoft.com/office/word/2010/wordprocessingCanvas" xmlns:mo="http://schemas.microsoft.com/office/mac/office/2008/main" xmlns:mc="http://schemas.openxmlformats.org/markup-compatibility/2006" xmlns:mv="urn:schemas-microsoft-com:mac:vml" xmlns:o="urn:schemas-microsoft-com:office:office" xmlns:r="http://schemas.openxmlformats.org/officeDocument/2006/relationships" xmlns:m="http://schemas.openxmlformats.org/officeDocument/2006/math" xmlns:v="urn:schemas-microsoft-com:vml" xmlns:wp14="http://schemas.microsoft.com/office/word/2010/wordprocessingDrawing" xmlns:wp="http://schemas.openxmlformats.org/drawingml/2006/wordprocessingDrawing" xmlns:w10="urn:schemas-microsoft-com:office:word" xmlns:w="http://schemas.openxmlformats.org/wordprocessingml/2006/main" xmlns:w14="http://schemas.microsoft.com/office/word/2010/wordml" xmlns:w15="http://schemas.microsoft.com/office/word/2012/wordml" xmlns:wpg="http://schemas.microsoft.com/office/word/2010/wordprocessingGroup" xmlns:wpi="http://schemas.microsoft.com/office/word/2010/wordprocessingInk" xmlns:wne="http://schemas.microsoft.com/office/word/2006/wordml" xmlns:wps="http://schemas.microsoft.com/office/word/2010/wordprocessingShape" mc:Ignorable="w14 w15 wp14">
   <w:endnote w:type="separator" w:id="-1">
     <w:p>
       <w:r>
@@ -13852,7 +14087,7 @@
 </file>
 
 <file path=word/footer1.xml><?xml version="1.0" encoding="utf-8"?>
-<w:ftr xmlns:wpc="http://schemas.microsoft.com/office/word/2010/wordprocessingCanvas" xmlns:cx="http://schemas.microsoft.com/office/drawing/2014/chartex" xmlns:cx1="http://schemas.microsoft.com/office/drawing/2015/9/8/chartex" xmlns:mc="http://schemas.openxmlformats.org/markup-compatibility/2006" xmlns:o="urn:schemas-microsoft-com:office:office" xmlns:r="http://schemas.openxmlformats.org/officeDocument/2006/relationships" xmlns:m="http://schemas.openxmlformats.org/officeDocument/2006/math" xmlns:v="urn:schemas-microsoft-com:vml" xmlns:wp14="http://schemas.microsoft.com/office/word/2010/wordprocessingDrawing" xmlns:wp="http://schemas.openxmlformats.org/drawingml/2006/wordprocessingDrawing" xmlns:w10="urn:schemas-microsoft-com:office:word" xmlns:w="http://schemas.openxmlformats.org/wordprocessingml/2006/main" xmlns:w14="http://schemas.microsoft.com/office/word/2010/wordml" xmlns:w15="http://schemas.microsoft.com/office/word/2012/wordml" xmlns:w16se="http://schemas.microsoft.com/office/word/2015/wordml/symex" xmlns:wpg="http://schemas.microsoft.com/office/word/2010/wordprocessingGroup" xmlns:wpi="http://schemas.microsoft.com/office/word/2010/wordprocessingInk" xmlns:wne="http://schemas.microsoft.com/office/word/2006/wordml" xmlns:wps="http://schemas.microsoft.com/office/word/2010/wordprocessingShape" mc:Ignorable="w14 w15 w16se wp14">
+<w:ftr xmlns:wpc="http://schemas.microsoft.com/office/word/2010/wordprocessingCanvas" xmlns:mo="http://schemas.microsoft.com/office/mac/office/2008/main" xmlns:mc="http://schemas.openxmlformats.org/markup-compatibility/2006" xmlns:mv="urn:schemas-microsoft-com:mac:vml" xmlns:o="urn:schemas-microsoft-com:office:office" xmlns:r="http://schemas.openxmlformats.org/officeDocument/2006/relationships" xmlns:m="http://schemas.openxmlformats.org/officeDocument/2006/math" xmlns:v="urn:schemas-microsoft-com:vml" xmlns:wp14="http://schemas.microsoft.com/office/word/2010/wordprocessingDrawing" xmlns:wp="http://schemas.openxmlformats.org/drawingml/2006/wordprocessingDrawing" xmlns:w10="urn:schemas-microsoft-com:office:word" xmlns:w="http://schemas.openxmlformats.org/wordprocessingml/2006/main" xmlns:w14="http://schemas.microsoft.com/office/word/2010/wordml" xmlns:w15="http://schemas.microsoft.com/office/word/2012/wordml" xmlns:wpg="http://schemas.microsoft.com/office/word/2010/wordprocessingGroup" xmlns:wpi="http://schemas.microsoft.com/office/word/2010/wordprocessingInk" xmlns:wne="http://schemas.microsoft.com/office/word/2006/wordml" xmlns:wps="http://schemas.microsoft.com/office/word/2010/wordprocessingShape" mc:Ignorable="w14 w15 wp14">
   <w:p>
     <w:pPr>
       <w:pStyle w:val="Footer"/>
@@ -13889,7 +14124,7 @@
 </file>
 
 <file path=word/footer2.xml><?xml version="1.0" encoding="utf-8"?>
-<w:ftr xmlns:wpc="http://schemas.microsoft.com/office/word/2010/wordprocessingCanvas" xmlns:cx="http://schemas.microsoft.com/office/drawing/2014/chartex" xmlns:cx1="http://schemas.microsoft.com/office/drawing/2015/9/8/chartex" xmlns:mc="http://schemas.openxmlformats.org/markup-compatibility/2006" xmlns:o="urn:schemas-microsoft-com:office:office" xmlns:r="http://schemas.openxmlformats.org/officeDocument/2006/relationships" xmlns:m="http://schemas.openxmlformats.org/officeDocument/2006/math" xmlns:v="urn:schemas-microsoft-com:vml" xmlns:wp14="http://schemas.microsoft.com/office/word/2010/wordprocessingDrawing" xmlns:wp="http://schemas.openxmlformats.org/drawingml/2006/wordprocessingDrawing" xmlns:w10="urn:schemas-microsoft-com:office:word" xmlns:w="http://schemas.openxmlformats.org/wordprocessingml/2006/main" xmlns:w14="http://schemas.microsoft.com/office/word/2010/wordml" xmlns:w15="http://schemas.microsoft.com/office/word/2012/wordml" xmlns:w16se="http://schemas.microsoft.com/office/word/2015/wordml/symex" xmlns:wpg="http://schemas.microsoft.com/office/word/2010/wordprocessingGroup" xmlns:wpi="http://schemas.microsoft.com/office/word/2010/wordprocessingInk" xmlns:wne="http://schemas.microsoft.com/office/word/2006/wordml" xmlns:wps="http://schemas.microsoft.com/office/word/2010/wordprocessingShape" mc:Ignorable="w14 w15 w16se wp14">
+<w:ftr xmlns:wpc="http://schemas.microsoft.com/office/word/2010/wordprocessingCanvas" xmlns:mo="http://schemas.microsoft.com/office/mac/office/2008/main" xmlns:mc="http://schemas.openxmlformats.org/markup-compatibility/2006" xmlns:mv="urn:schemas-microsoft-com:mac:vml" xmlns:o="urn:schemas-microsoft-com:office:office" xmlns:r="http://schemas.openxmlformats.org/officeDocument/2006/relationships" xmlns:m="http://schemas.openxmlformats.org/officeDocument/2006/math" xmlns:v="urn:schemas-microsoft-com:vml" xmlns:wp14="http://schemas.microsoft.com/office/word/2010/wordprocessingDrawing" xmlns:wp="http://schemas.openxmlformats.org/drawingml/2006/wordprocessingDrawing" xmlns:w10="urn:schemas-microsoft-com:office:word" xmlns:w="http://schemas.openxmlformats.org/wordprocessingml/2006/main" xmlns:w14="http://schemas.microsoft.com/office/word/2010/wordml" xmlns:w15="http://schemas.microsoft.com/office/word/2012/wordml" xmlns:wpg="http://schemas.microsoft.com/office/word/2010/wordprocessingGroup" xmlns:wpi="http://schemas.microsoft.com/office/word/2010/wordprocessingInk" xmlns:wne="http://schemas.microsoft.com/office/word/2006/wordml" xmlns:wps="http://schemas.microsoft.com/office/word/2010/wordprocessingShape" mc:Ignorable="w14 w15 wp14">
   <w:p>
     <w:pPr>
       <w:pStyle w:val="Footer"/>
@@ -13921,7 +14156,7 @@
         <w:rStyle w:val="PageNumber"/>
         <w:noProof/>
       </w:rPr>
-      <w:t>2</w:t>
+      <w:t>1</w:t>
     </w:r>
     <w:r>
       <w:rPr>
@@ -13939,7 +14174,7 @@
 </file>
 
 <file path=word/footnotes.xml><?xml version="1.0" encoding="utf-8"?>
-<w:footnotes xmlns:wpc="http://schemas.microsoft.com/office/word/2010/wordprocessingCanvas" xmlns:cx="http://schemas.microsoft.com/office/drawing/2014/chartex" xmlns:cx1="http://schemas.microsoft.com/office/drawing/2015/9/8/chartex" xmlns:mc="http://schemas.openxmlformats.org/markup-compatibility/2006" xmlns:o="urn:schemas-microsoft-com:office:office" xmlns:r="http://schemas.openxmlformats.org/officeDocument/2006/relationships" xmlns:m="http://schemas.openxmlformats.org/officeDocument/2006/math" xmlns:v="urn:schemas-microsoft-com:vml" xmlns:wp14="http://schemas.microsoft.com/office/word/2010/wordprocessingDrawing" xmlns:wp="http://schemas.openxmlformats.org/drawingml/2006/wordprocessingDrawing" xmlns:w10="urn:schemas-microsoft-com:office:word" xmlns:w="http://schemas.openxmlformats.org/wordprocessingml/2006/main" xmlns:w14="http://schemas.microsoft.com/office/word/2010/wordml" xmlns:w15="http://schemas.microsoft.com/office/word/2012/wordml" xmlns:w16se="http://schemas.microsoft.com/office/word/2015/wordml/symex" xmlns:wpg="http://schemas.microsoft.com/office/word/2010/wordprocessingGroup" xmlns:wpi="http://schemas.microsoft.com/office/word/2010/wordprocessingInk" xmlns:wne="http://schemas.microsoft.com/office/word/2006/wordml" xmlns:wps="http://schemas.microsoft.com/office/word/2010/wordprocessingShape" mc:Ignorable="w14 w15 w16se wp14">
+<w:footnotes xmlns:wpc="http://schemas.microsoft.com/office/word/2010/wordprocessingCanvas" xmlns:mo="http://schemas.microsoft.com/office/mac/office/2008/main" xmlns:mc="http://schemas.openxmlformats.org/markup-compatibility/2006" xmlns:mv="urn:schemas-microsoft-com:mac:vml" xmlns:o="urn:schemas-microsoft-com:office:office" xmlns:r="http://schemas.openxmlformats.org/officeDocument/2006/relationships" xmlns:m="http://schemas.openxmlformats.org/officeDocument/2006/math" xmlns:v="urn:schemas-microsoft-com:vml" xmlns:wp14="http://schemas.microsoft.com/office/word/2010/wordprocessingDrawing" xmlns:wp="http://schemas.openxmlformats.org/drawingml/2006/wordprocessingDrawing" xmlns:w10="urn:schemas-microsoft-com:office:word" xmlns:w="http://schemas.openxmlformats.org/wordprocessingml/2006/main" xmlns:w14="http://schemas.microsoft.com/office/word/2010/wordml" xmlns:w15="http://schemas.microsoft.com/office/word/2012/wordml" xmlns:wpg="http://schemas.microsoft.com/office/word/2010/wordprocessingGroup" xmlns:wpi="http://schemas.microsoft.com/office/word/2010/wordprocessingInk" xmlns:wne="http://schemas.microsoft.com/office/word/2006/wordml" xmlns:wps="http://schemas.microsoft.com/office/word/2010/wordprocessingShape" mc:Ignorable="w14 w15 wp14">
   <w:footnote w:type="separator" w:id="-1">
     <w:p>
       <w:r>
@@ -13992,7 +14227,7 @@
 </file>
 
 <file path=word/header1.xml><?xml version="1.0" encoding="utf-8"?>
-<w:hdr xmlns:wpc="http://schemas.microsoft.com/office/word/2010/wordprocessingCanvas" xmlns:cx="http://schemas.microsoft.com/office/drawing/2014/chartex" xmlns:cx1="http://schemas.microsoft.com/office/drawing/2015/9/8/chartex" xmlns:mc="http://schemas.openxmlformats.org/markup-compatibility/2006" xmlns:o="urn:schemas-microsoft-com:office:office" xmlns:r="http://schemas.openxmlformats.org/officeDocument/2006/relationships" xmlns:m="http://schemas.openxmlformats.org/officeDocument/2006/math" xmlns:v="urn:schemas-microsoft-com:vml" xmlns:wp14="http://schemas.microsoft.com/office/word/2010/wordprocessingDrawing" xmlns:wp="http://schemas.openxmlformats.org/drawingml/2006/wordprocessingDrawing" xmlns:w10="urn:schemas-microsoft-com:office:word" xmlns:w="http://schemas.openxmlformats.org/wordprocessingml/2006/main" xmlns:w14="http://schemas.microsoft.com/office/word/2010/wordml" xmlns:w15="http://schemas.microsoft.com/office/word/2012/wordml" xmlns:w16se="http://schemas.microsoft.com/office/word/2015/wordml/symex" xmlns:wpg="http://schemas.microsoft.com/office/word/2010/wordprocessingGroup" xmlns:wpi="http://schemas.microsoft.com/office/word/2010/wordprocessingInk" xmlns:wne="http://schemas.microsoft.com/office/word/2006/wordml" xmlns:wps="http://schemas.microsoft.com/office/word/2010/wordprocessingShape" mc:Ignorable="w14 w15 w16se wp14">
+<w:hdr xmlns:wpc="http://schemas.microsoft.com/office/word/2010/wordprocessingCanvas" xmlns:mo="http://schemas.microsoft.com/office/mac/office/2008/main" xmlns:mc="http://schemas.openxmlformats.org/markup-compatibility/2006" xmlns:mv="urn:schemas-microsoft-com:mac:vml" xmlns:o="urn:schemas-microsoft-com:office:office" xmlns:r="http://schemas.openxmlformats.org/officeDocument/2006/relationships" xmlns:m="http://schemas.openxmlformats.org/officeDocument/2006/math" xmlns:v="urn:schemas-microsoft-com:vml" xmlns:wp14="http://schemas.microsoft.com/office/word/2010/wordprocessingDrawing" xmlns:wp="http://schemas.openxmlformats.org/drawingml/2006/wordprocessingDrawing" xmlns:w10="urn:schemas-microsoft-com:office:word" xmlns:w="http://schemas.openxmlformats.org/wordprocessingml/2006/main" xmlns:w14="http://schemas.microsoft.com/office/word/2010/wordml" xmlns:w15="http://schemas.microsoft.com/office/word/2012/wordml" xmlns:wpg="http://schemas.microsoft.com/office/word/2010/wordprocessingGroup" xmlns:wpi="http://schemas.microsoft.com/office/word/2010/wordprocessingInk" xmlns:wne="http://schemas.microsoft.com/office/word/2006/wordml" xmlns:wps="http://schemas.microsoft.com/office/word/2010/wordprocessingShape" mc:Ignorable="w14 w15 wp14">
   <w:p>
     <w:pPr>
       <w:pStyle w:val="Header"/>
@@ -14013,8 +14248,8 @@
 </file>
 
 <file path=word/numbering.xml><?xml version="1.0" encoding="utf-8"?>
-<w:numbering xmlns:wpc="http://schemas.microsoft.com/office/word/2010/wordprocessingCanvas" xmlns:cx="http://schemas.microsoft.com/office/drawing/2014/chartex" xmlns:cx1="http://schemas.microsoft.com/office/drawing/2015/9/8/chartex" xmlns:mc="http://schemas.openxmlformats.org/markup-compatibility/2006" xmlns:o="urn:schemas-microsoft-com:office:office" xmlns:r="http://schemas.openxmlformats.org/officeDocument/2006/relationships" xmlns:m="http://schemas.openxmlformats.org/officeDocument/2006/math" xmlns:v="urn:schemas-microsoft-com:vml" xmlns:wp14="http://schemas.microsoft.com/office/word/2010/wordprocessingDrawing" xmlns:wp="http://schemas.openxmlformats.org/drawingml/2006/wordprocessingDrawing" xmlns:w10="urn:schemas-microsoft-com:office:word" xmlns:w="http://schemas.openxmlformats.org/wordprocessingml/2006/main" xmlns:w14="http://schemas.microsoft.com/office/word/2010/wordml" xmlns:w15="http://schemas.microsoft.com/office/word/2012/wordml" xmlns:w16se="http://schemas.microsoft.com/office/word/2015/wordml/symex" xmlns:wpg="http://schemas.microsoft.com/office/word/2010/wordprocessingGroup" xmlns:wpi="http://schemas.microsoft.com/office/word/2010/wordprocessingInk" xmlns:wne="http://schemas.microsoft.com/office/word/2006/wordml" xmlns:wps="http://schemas.microsoft.com/office/word/2010/wordprocessingShape" mc:Ignorable="w14 w15 w16se wp14">
-  <w:abstractNum w:abstractNumId="0" w15:restartNumberingAfterBreak="0">
+<w:numbering xmlns:wpc="http://schemas.microsoft.com/office/word/2010/wordprocessingCanvas" xmlns:mo="http://schemas.microsoft.com/office/mac/office/2008/main" xmlns:mc="http://schemas.openxmlformats.org/markup-compatibility/2006" xmlns:mv="urn:schemas-microsoft-com:mac:vml" xmlns:o="urn:schemas-microsoft-com:office:office" xmlns:r="http://schemas.openxmlformats.org/officeDocument/2006/relationships" xmlns:m="http://schemas.openxmlformats.org/officeDocument/2006/math" xmlns:v="urn:schemas-microsoft-com:vml" xmlns:wp14="http://schemas.microsoft.com/office/word/2010/wordprocessingDrawing" xmlns:wp="http://schemas.openxmlformats.org/drawingml/2006/wordprocessingDrawing" xmlns:w10="urn:schemas-microsoft-com:office:word" xmlns:w="http://schemas.openxmlformats.org/wordprocessingml/2006/main" xmlns:w14="http://schemas.microsoft.com/office/word/2010/wordml" xmlns:w15="http://schemas.microsoft.com/office/word/2012/wordml" xmlns:wpg="http://schemas.microsoft.com/office/word/2010/wordprocessingGroup" xmlns:wpi="http://schemas.microsoft.com/office/word/2010/wordprocessingInk" xmlns:wne="http://schemas.microsoft.com/office/word/2006/wordml" xmlns:wps="http://schemas.microsoft.com/office/word/2010/wordprocessingShape" mc:Ignorable="w14 w15 wp14">
+  <w:abstractNum w:abstractNumId="0">
     <w:nsid w:val="056A571B"/>
     <w:multiLevelType w:val="multilevel"/>
     <w:tmpl w:val="E578C076"/>
@@ -14127,7 +14362,7 @@
       </w:pPr>
     </w:lvl>
   </w:abstractNum>
-  <w:abstractNum w:abstractNumId="1" w15:restartNumberingAfterBreak="0">
+  <w:abstractNum w:abstractNumId="1">
     <w:nsid w:val="072C5945"/>
     <w:multiLevelType w:val="multilevel"/>
     <w:tmpl w:val="FCE8DF6E"/>
@@ -14240,7 +14475,7 @@
       </w:pPr>
     </w:lvl>
   </w:abstractNum>
-  <w:abstractNum w:abstractNumId="2" w15:restartNumberingAfterBreak="0">
+  <w:abstractNum w:abstractNumId="2">
     <w:nsid w:val="0B810E9A"/>
     <w:multiLevelType w:val="multilevel"/>
     <w:tmpl w:val="BE926C3C"/>
@@ -14353,7 +14588,7 @@
       </w:pPr>
     </w:lvl>
   </w:abstractNum>
-  <w:abstractNum w:abstractNumId="3" w15:restartNumberingAfterBreak="0">
+  <w:abstractNum w:abstractNumId="3">
     <w:nsid w:val="0C793066"/>
     <w:multiLevelType w:val="hybridMultilevel"/>
     <w:tmpl w:val="ED685B80"/>
@@ -14439,7 +14674,7 @@
       </w:pPr>
     </w:lvl>
   </w:abstractNum>
-  <w:abstractNum w:abstractNumId="4" w15:restartNumberingAfterBreak="0">
+  <w:abstractNum w:abstractNumId="4">
     <w:nsid w:val="0D4A0217"/>
     <w:multiLevelType w:val="multilevel"/>
     <w:tmpl w:val="A35815F4"/>
@@ -14555,7 +14790,7 @@
       </w:pPr>
     </w:lvl>
   </w:abstractNum>
-  <w:abstractNum w:abstractNumId="5" w15:restartNumberingAfterBreak="0">
+  <w:abstractNum w:abstractNumId="5">
     <w:nsid w:val="13C40ACC"/>
     <w:multiLevelType w:val="hybridMultilevel"/>
     <w:tmpl w:val="C3F2C866"/>
@@ -14641,7 +14876,7 @@
       </w:pPr>
     </w:lvl>
   </w:abstractNum>
-  <w:abstractNum w:abstractNumId="6" w15:restartNumberingAfterBreak="0">
+  <w:abstractNum w:abstractNumId="6">
     <w:nsid w:val="145C4E98"/>
     <w:multiLevelType w:val="hybridMultilevel"/>
     <w:tmpl w:val="A1884FC4"/>
@@ -14727,7 +14962,7 @@
       </w:pPr>
     </w:lvl>
   </w:abstractNum>
-  <w:abstractNum w:abstractNumId="7" w15:restartNumberingAfterBreak="0">
+  <w:abstractNum w:abstractNumId="7">
     <w:nsid w:val="170416AC"/>
     <w:multiLevelType w:val="hybridMultilevel"/>
     <w:tmpl w:val="1E60B506"/>
@@ -14840,7 +15075,7 @@
       </w:rPr>
     </w:lvl>
   </w:abstractNum>
-  <w:abstractNum w:abstractNumId="8" w15:restartNumberingAfterBreak="0">
+  <w:abstractNum w:abstractNumId="8">
     <w:nsid w:val="1AE86AAC"/>
     <w:multiLevelType w:val="hybridMultilevel"/>
     <w:tmpl w:val="4F08590C"/>
@@ -14926,7 +15161,7 @@
       </w:pPr>
     </w:lvl>
   </w:abstractNum>
-  <w:abstractNum w:abstractNumId="9" w15:restartNumberingAfterBreak="0">
+  <w:abstractNum w:abstractNumId="9">
     <w:nsid w:val="1CB5704D"/>
     <w:multiLevelType w:val="multilevel"/>
     <w:tmpl w:val="BE926C3C"/>
@@ -15039,7 +15274,7 @@
       </w:pPr>
     </w:lvl>
   </w:abstractNum>
-  <w:abstractNum w:abstractNumId="10" w15:restartNumberingAfterBreak="0">
+  <w:abstractNum w:abstractNumId="10">
     <w:nsid w:val="27454915"/>
     <w:multiLevelType w:val="hybridMultilevel"/>
     <w:tmpl w:val="DF72AFDC"/>
@@ -15152,7 +15387,7 @@
       </w:rPr>
     </w:lvl>
   </w:abstractNum>
-  <w:abstractNum w:abstractNumId="11" w15:restartNumberingAfterBreak="0">
+  <w:abstractNum w:abstractNumId="11">
     <w:nsid w:val="2E5938C4"/>
     <w:multiLevelType w:val="multilevel"/>
     <w:tmpl w:val="E578C076"/>
@@ -15265,7 +15500,7 @@
       </w:pPr>
     </w:lvl>
   </w:abstractNum>
-  <w:abstractNum w:abstractNumId="12" w15:restartNumberingAfterBreak="0">
+  <w:abstractNum w:abstractNumId="12">
     <w:nsid w:val="2E5F4069"/>
     <w:multiLevelType w:val="multilevel"/>
     <w:tmpl w:val="8B20EFF2"/>
@@ -15382,7 +15617,7 @@
       </w:pPr>
     </w:lvl>
   </w:abstractNum>
-  <w:abstractNum w:abstractNumId="13" w15:restartNumberingAfterBreak="0">
+  <w:abstractNum w:abstractNumId="13">
     <w:nsid w:val="35E724A1"/>
     <w:multiLevelType w:val="hybridMultilevel"/>
     <w:tmpl w:val="D7F09426"/>
@@ -15495,7 +15730,7 @@
       </w:rPr>
     </w:lvl>
   </w:abstractNum>
-  <w:abstractNum w:abstractNumId="14" w15:restartNumberingAfterBreak="0">
+  <w:abstractNum w:abstractNumId="14">
     <w:nsid w:val="370743C0"/>
     <w:multiLevelType w:val="multilevel"/>
     <w:tmpl w:val="D4E4DE98"/>
@@ -15608,7 +15843,7 @@
       </w:pPr>
     </w:lvl>
   </w:abstractNum>
-  <w:abstractNum w:abstractNumId="15" w15:restartNumberingAfterBreak="0">
+  <w:abstractNum w:abstractNumId="15">
     <w:nsid w:val="3F6C5079"/>
     <w:multiLevelType w:val="hybridMultilevel"/>
     <w:tmpl w:val="D486A772"/>
@@ -15721,7 +15956,7 @@
       </w:rPr>
     </w:lvl>
   </w:abstractNum>
-  <w:abstractNum w:abstractNumId="16" w15:restartNumberingAfterBreak="0">
+  <w:abstractNum w:abstractNumId="16">
     <w:nsid w:val="3F875667"/>
     <w:multiLevelType w:val="multilevel"/>
     <w:tmpl w:val="52BC8E02"/>
@@ -15834,7 +16069,7 @@
       </w:pPr>
     </w:lvl>
   </w:abstractNum>
-  <w:abstractNum w:abstractNumId="17" w15:restartNumberingAfterBreak="0">
+  <w:abstractNum w:abstractNumId="17">
     <w:nsid w:val="489F3452"/>
     <w:multiLevelType w:val="hybridMultilevel"/>
     <w:tmpl w:val="FB024546"/>
@@ -15947,7 +16182,7 @@
       </w:rPr>
     </w:lvl>
   </w:abstractNum>
-  <w:abstractNum w:abstractNumId="18" w15:restartNumberingAfterBreak="0">
+  <w:abstractNum w:abstractNumId="18">
     <w:nsid w:val="4EAB41EF"/>
     <w:multiLevelType w:val="multilevel"/>
     <w:tmpl w:val="6D9465C2"/>
@@ -16069,7 +16304,7 @@
       </w:rPr>
     </w:lvl>
   </w:abstractNum>
-  <w:abstractNum w:abstractNumId="19" w15:restartNumberingAfterBreak="0">
+  <w:abstractNum w:abstractNumId="19">
     <w:nsid w:val="50CA0C7D"/>
     <w:multiLevelType w:val="hybridMultilevel"/>
     <w:tmpl w:val="8CEE1BA6"/>
@@ -16182,7 +16417,7 @@
       </w:rPr>
     </w:lvl>
   </w:abstractNum>
-  <w:abstractNum w:abstractNumId="20" w15:restartNumberingAfterBreak="0">
+  <w:abstractNum w:abstractNumId="20">
     <w:nsid w:val="544065AC"/>
     <w:multiLevelType w:val="hybridMultilevel"/>
     <w:tmpl w:val="EA2C4896"/>
@@ -16295,7 +16530,7 @@
       </w:rPr>
     </w:lvl>
   </w:abstractNum>
-  <w:abstractNum w:abstractNumId="21" w15:restartNumberingAfterBreak="0">
+  <w:abstractNum w:abstractNumId="21">
     <w:nsid w:val="55392F41"/>
     <w:multiLevelType w:val="multilevel"/>
     <w:tmpl w:val="15BE71EE"/>
@@ -16408,7 +16643,7 @@
       </w:pPr>
     </w:lvl>
   </w:abstractNum>
-  <w:abstractNum w:abstractNumId="22" w15:restartNumberingAfterBreak="0">
+  <w:abstractNum w:abstractNumId="22">
     <w:nsid w:val="55E046D0"/>
     <w:multiLevelType w:val="multilevel"/>
     <w:tmpl w:val="E578C076"/>
@@ -16524,7 +16759,7 @@
       </w:pPr>
     </w:lvl>
   </w:abstractNum>
-  <w:abstractNum w:abstractNumId="23" w15:restartNumberingAfterBreak="0">
+  <w:abstractNum w:abstractNumId="23">
     <w:nsid w:val="576B7E69"/>
     <w:multiLevelType w:val="multilevel"/>
     <w:tmpl w:val="9FC26066"/>
@@ -16640,7 +16875,7 @@
       </w:pPr>
     </w:lvl>
   </w:abstractNum>
-  <w:abstractNum w:abstractNumId="24" w15:restartNumberingAfterBreak="0">
+  <w:abstractNum w:abstractNumId="24">
     <w:nsid w:val="57CC7365"/>
     <w:multiLevelType w:val="hybridMultilevel"/>
     <w:tmpl w:val="62DCF126"/>
@@ -16753,7 +16988,7 @@
       </w:rPr>
     </w:lvl>
   </w:abstractNum>
-  <w:abstractNum w:abstractNumId="25" w15:restartNumberingAfterBreak="0">
+  <w:abstractNum w:abstractNumId="25">
     <w:nsid w:val="613A3833"/>
     <w:multiLevelType w:val="multilevel"/>
     <w:tmpl w:val="6B3AFC5C"/>
@@ -16866,7 +17101,7 @@
       </w:pPr>
     </w:lvl>
   </w:abstractNum>
-  <w:abstractNum w:abstractNumId="26" w15:restartNumberingAfterBreak="0">
+  <w:abstractNum w:abstractNumId="26">
     <w:nsid w:val="62424EEC"/>
     <w:multiLevelType w:val="multilevel"/>
     <w:tmpl w:val="FCE8DF6E"/>
@@ -16979,7 +17214,7 @@
       </w:pPr>
     </w:lvl>
   </w:abstractNum>
-  <w:abstractNum w:abstractNumId="27" w15:restartNumberingAfterBreak="0">
+  <w:abstractNum w:abstractNumId="27">
     <w:nsid w:val="627D3014"/>
     <w:multiLevelType w:val="multilevel"/>
     <w:tmpl w:val="6EB6ADCE"/>
@@ -17092,7 +17327,7 @@
       </w:pPr>
     </w:lvl>
   </w:abstractNum>
-  <w:abstractNum w:abstractNumId="28" w15:restartNumberingAfterBreak="0">
+  <w:abstractNum w:abstractNumId="28">
     <w:nsid w:val="66D712F5"/>
     <w:multiLevelType w:val="multilevel"/>
     <w:tmpl w:val="D25E175A"/>
@@ -17214,7 +17449,7 @@
       </w:rPr>
     </w:lvl>
   </w:abstractNum>
-  <w:abstractNum w:abstractNumId="29" w15:restartNumberingAfterBreak="0">
+  <w:abstractNum w:abstractNumId="29">
     <w:nsid w:val="688039DE"/>
     <w:multiLevelType w:val="hybridMultilevel"/>
     <w:tmpl w:val="37A63DA0"/>
@@ -17327,7 +17562,7 @@
       </w:rPr>
     </w:lvl>
   </w:abstractNum>
-  <w:abstractNum w:abstractNumId="30" w15:restartNumberingAfterBreak="0">
+  <w:abstractNum w:abstractNumId="30">
     <w:nsid w:val="6F9E5222"/>
     <w:multiLevelType w:val="multilevel"/>
     <w:tmpl w:val="66BCBB54"/>
@@ -17449,7 +17684,7 @@
       </w:rPr>
     </w:lvl>
   </w:abstractNum>
-  <w:abstractNum w:abstractNumId="31" w15:restartNumberingAfterBreak="0">
+  <w:abstractNum w:abstractNumId="31">
     <w:nsid w:val="7865094A"/>
     <w:multiLevelType w:val="multilevel"/>
     <w:tmpl w:val="E578C076"/>
@@ -17562,7 +17797,7 @@
       </w:pPr>
     </w:lvl>
   </w:abstractNum>
-  <w:abstractNum w:abstractNumId="32" w15:restartNumberingAfterBreak="0">
+  <w:abstractNum w:abstractNumId="32">
     <w:nsid w:val="7B2B64AC"/>
     <w:multiLevelType w:val="multilevel"/>
     <w:tmpl w:val="E07A2F02"/>
@@ -17678,7 +17913,7 @@
       </w:pPr>
     </w:lvl>
   </w:abstractNum>
-  <w:abstractNum w:abstractNumId="33" w15:restartNumberingAfterBreak="0">
+  <w:abstractNum w:abstractNumId="33">
     <w:nsid w:val="7C341EE2"/>
     <w:multiLevelType w:val="multilevel"/>
     <w:tmpl w:val="3716D6D2"/>
@@ -17791,7 +18026,7 @@
       </w:pPr>
     </w:lvl>
   </w:abstractNum>
-  <w:abstractNum w:abstractNumId="34" w15:restartNumberingAfterBreak="0">
+  <w:abstractNum w:abstractNumId="34">
     <w:nsid w:val="7D904464"/>
     <w:multiLevelType w:val="hybridMultilevel"/>
     <w:tmpl w:val="D2B62B94"/>
@@ -18100,7 +18335,7 @@
 </file>
 
 <file path=word/styles.xml><?xml version="1.0" encoding="utf-8"?>
-<w:styles xmlns:mc="http://schemas.openxmlformats.org/markup-compatibility/2006" xmlns:r="http://schemas.openxmlformats.org/officeDocument/2006/relationships" xmlns:w="http://schemas.openxmlformats.org/wordprocessingml/2006/main" xmlns:w14="http://schemas.microsoft.com/office/word/2010/wordml" xmlns:w15="http://schemas.microsoft.com/office/word/2012/wordml" xmlns:w16se="http://schemas.microsoft.com/office/word/2015/wordml/symex" mc:Ignorable="w14 w15 w16se">
+<w:styles xmlns:mc="http://schemas.openxmlformats.org/markup-compatibility/2006" xmlns:r="http://schemas.openxmlformats.org/officeDocument/2006/relationships" xmlns:w="http://schemas.openxmlformats.org/wordprocessingml/2006/main" xmlns:w14="http://schemas.microsoft.com/office/word/2010/wordml" xmlns:w15="http://schemas.microsoft.com/office/word/2012/wordml" mc:Ignorable="w14 w15">
   <w:docDefaults>
     <w:rPrDefault>
       <w:rPr>
@@ -18110,7 +18345,7 @@
     </w:rPrDefault>
     <w:pPrDefault/>
   </w:docDefaults>
-  <w:latentStyles w:defLockedState="0" w:defUIPriority="0" w:defSemiHidden="0" w:defUnhideWhenUsed="0" w:defQFormat="0" w:count="371">
+  <w:latentStyles w:defLockedState="0" w:defUIPriority="0" w:defSemiHidden="0" w:defUnhideWhenUsed="0" w:defQFormat="0" w:count="380">
     <w:lsdException w:name="Normal" w:qFormat="1"/>
     <w:lsdException w:name="heading 1" w:qFormat="1"/>
     <w:lsdException w:name="heading 2" w:qFormat="1"/>
@@ -18687,6 +18922,7 @@
     <w:basedOn w:val="TableNormal"/>
     <w:rsid w:val="00520BE8"/>
     <w:tblPr>
+      <w:tblInd w:w="0" w:type="dxa"/>
       <w:tblBorders>
         <w:top w:val="single" w:sz="4" w:space="0" w:color="auto"/>
         <w:left w:val="single" w:sz="4" w:space="0" w:color="auto"/>
@@ -18695,6 +18931,12 @@
         <w:insideH w:val="single" w:sz="4" w:space="0" w:color="auto"/>
         <w:insideV w:val="single" w:sz="4" w:space="0" w:color="auto"/>
       </w:tblBorders>
+      <w:tblCellMar>
+        <w:top w:w="0" w:type="dxa"/>
+        <w:left w:w="108" w:type="dxa"/>
+        <w:bottom w:w="0" w:type="dxa"/>
+        <w:right w:w="108" w:type="dxa"/>
+      </w:tblCellMar>
     </w:tblPr>
   </w:style>
   <w:style w:type="paragraph" w:customStyle="1" w:styleId="template">
@@ -18748,12 +18990,19 @@
     <w:tblPr>
       <w:tblStyleRowBandSize w:val="1"/>
       <w:tblStyleColBandSize w:val="1"/>
+      <w:tblInd w:w="0" w:type="dxa"/>
       <w:tblBorders>
         <w:top w:val="single" w:sz="4" w:space="0" w:color="9BBB59" w:themeColor="accent3"/>
         <w:left w:val="single" w:sz="4" w:space="0" w:color="9BBB59" w:themeColor="accent3"/>
         <w:bottom w:val="single" w:sz="4" w:space="0" w:color="9BBB59" w:themeColor="accent3"/>
         <w:right w:val="single" w:sz="4" w:space="0" w:color="9BBB59" w:themeColor="accent3"/>
       </w:tblBorders>
+      <w:tblCellMar>
+        <w:top w:w="0" w:type="dxa"/>
+        <w:left w:w="108" w:type="dxa"/>
+        <w:bottom w:w="0" w:type="dxa"/>
+        <w:right w:w="108" w:type="dxa"/>
+      </w:tblCellMar>
     </w:tblPr>
     <w:tblStylePr w:type="firstRow">
       <w:rPr>
@@ -18880,6 +19129,7 @@
     <w:tblPr>
       <w:tblStyleRowBandSize w:val="1"/>
       <w:tblStyleColBandSize w:val="1"/>
+      <w:tblInd w:w="0" w:type="dxa"/>
       <w:tblBorders>
         <w:top w:val="single" w:sz="4" w:space="0" w:color="C2D69B" w:themeColor="accent3" w:themeTint="99"/>
         <w:left w:val="single" w:sz="4" w:space="0" w:color="C2D69B" w:themeColor="accent3" w:themeTint="99"/>
@@ -18888,6 +19138,12 @@
         <w:insideH w:val="single" w:sz="4" w:space="0" w:color="C2D69B" w:themeColor="accent3" w:themeTint="99"/>
         <w:insideV w:val="single" w:sz="4" w:space="0" w:color="C2D69B" w:themeColor="accent3" w:themeTint="99"/>
       </w:tblBorders>
+      <w:tblCellMar>
+        <w:top w:w="0" w:type="dxa"/>
+        <w:left w:w="108" w:type="dxa"/>
+        <w:bottom w:w="0" w:type="dxa"/>
+        <w:right w:w="108" w:type="dxa"/>
+      </w:tblCellMar>
     </w:tblPr>
     <w:tblStylePr w:type="firstRow">
       <w:rPr>
@@ -19031,7 +19287,6 @@
     <w:name w:val="footnote text"/>
     <w:basedOn w:val="Normal"/>
     <w:link w:val="FootnoteTextChar"/>
-    <w:semiHidden/>
     <w:unhideWhenUsed/>
     <w:rsid w:val="00AF46B8"/>
     <w:rPr>
@@ -19042,7 +19297,6 @@
     <w:name w:val="Footnote Text Char"/>
     <w:basedOn w:val="DefaultParagraphFont"/>
     <w:link w:val="FootnoteText"/>
-    <w:semiHidden/>
     <w:rsid w:val="00AF46B8"/>
     <w:rPr>
       <w:rFonts w:ascii="Calibri" w:hAnsi="Calibri"/>
@@ -19349,7 +19603,7 @@
 </file>
 
 <file path=customXml/itemProps1.xml><?xml version="1.0" encoding="utf-8"?>
-<ds:datastoreItem xmlns:ds="http://schemas.openxmlformats.org/officeDocument/2006/customXml" ds:itemID="{A9A67461-87C3-45BE-86A4-39497898A361}">
+<ds:datastoreItem xmlns:ds="http://schemas.openxmlformats.org/officeDocument/2006/customXml" ds:itemID="{5D83E95C-BCB8-8A41-892E-41F6DD3FD24E}">
   <ds:schemaRefs>
     <ds:schemaRef ds:uri="http://schemas.openxmlformats.org/officeDocument/2006/bibliography"/>
   </ds:schemaRefs>

</xml_diff>